<commit_message>
Guide update. Thats it for tonight :*
</commit_message>
<xml_diff>
--- a/documents/TSB Profile Generator guide.docx
+++ b/documents/TSB Profile Generator guide.docx
@@ -35,63 +35,63 @@
         <w:jc w:val="center"/>
         <w:rPr>
           <w:color w:val="A6A6A6" w:themeColor="background1" w:themeShade="A6"/>
-          <w:sz w:val="32"/>
-          <w:szCs w:val="32"/>
+          <w:sz w:val="36"/>
+          <w:szCs w:val="36"/>
         </w:rPr>
       </w:pPr>
       <w:proofErr w:type="spellStart"/>
       <w:r>
         <w:rPr>
-          <w:sz w:val="32"/>
-          <w:szCs w:val="32"/>
+          <w:sz w:val="36"/>
+          <w:szCs w:val="36"/>
         </w:rPr>
         <w:t>By</w:t>
       </w:r>
       <w:proofErr w:type="spellEnd"/>
       <w:r>
         <w:rPr>
-          <w:sz w:val="32"/>
-          <w:szCs w:val="32"/>
-        </w:rPr>
-        <w:t xml:space="preserve"> </w:t>
-      </w:r>
-      <w:proofErr w:type="spellStart"/>
-      <w:r>
-        <w:rPr>
-          <w:sz w:val="32"/>
-          <w:szCs w:val="32"/>
+          <w:sz w:val="36"/>
+          <w:szCs w:val="36"/>
+        </w:rPr>
+        <w:t xml:space="preserve"> </w:t>
+      </w:r>
+      <w:proofErr w:type="spellStart"/>
+      <w:r>
+        <w:rPr>
+          <w:sz w:val="36"/>
+          <w:szCs w:val="36"/>
         </w:rPr>
         <w:t>MalsKippetje</w:t>
       </w:r>
       <w:proofErr w:type="spellEnd"/>
       <w:r>
         <w:rPr>
-          <w:sz w:val="32"/>
-          <w:szCs w:val="32"/>
+          <w:sz w:val="36"/>
+          <w:szCs w:val="36"/>
         </w:rPr>
         <w:t xml:space="preserve"> | </w:t>
       </w:r>
       <w:proofErr w:type="spellStart"/>
       <w:r>
         <w:rPr>
-          <w:sz w:val="32"/>
-          <w:szCs w:val="32"/>
+          <w:sz w:val="36"/>
+          <w:szCs w:val="36"/>
         </w:rPr>
         <w:t>SneakerSven</w:t>
       </w:r>
       <w:proofErr w:type="spellEnd"/>
       <w:r>
         <w:rPr>
-          <w:sz w:val="32"/>
-          <w:szCs w:val="32"/>
+          <w:sz w:val="36"/>
+          <w:szCs w:val="36"/>
         </w:rPr>
         <w:t xml:space="preserve"> </w:t>
       </w:r>
       <w:r>
         <w:rPr>
           <w:color w:val="A6A6A6" w:themeColor="background1" w:themeShade="A6"/>
-          <w:sz w:val="32"/>
-          <w:szCs w:val="32"/>
+          <w:sz w:val="36"/>
+          <w:szCs w:val="36"/>
         </w:rPr>
         <w:t>#1037</w:t>
       </w:r>
@@ -103,39 +103,19 @@
         <w:rPr>
           <w:i/>
           <w:iCs/>
-          <w:sz w:val="24"/>
-          <w:szCs w:val="24"/>
+          <w:sz w:val="28"/>
+          <w:szCs w:val="28"/>
         </w:rPr>
       </w:pPr>
       <w:r>
         <w:rPr>
           <w:i/>
           <w:iCs/>
-          <w:sz w:val="24"/>
-          <w:szCs w:val="24"/>
-        </w:rPr>
-        <w:t xml:space="preserve">Insta: </w:t>
-      </w:r>
-      <w:r>
-        <w:rPr>
-          <w:i/>
-          <w:iCs/>
-          <w:sz w:val="24"/>
-          <w:szCs w:val="24"/>
-        </w:rPr>
-        <w:t>@</w:t>
-      </w:r>
-      <w:proofErr w:type="gramStart"/>
-      <w:r>
-        <w:rPr>
-          <w:i/>
-          <w:iCs/>
-          <w:sz w:val="24"/>
-          <w:szCs w:val="24"/>
-        </w:rPr>
-        <w:t>sneaker.sven</w:t>
-      </w:r>
-      <w:proofErr w:type="gramEnd"/>
+          <w:sz w:val="28"/>
+          <w:szCs w:val="28"/>
+        </w:rPr>
+        <w:t>Insta: @sneaker.sven</w:t>
+      </w:r>
     </w:p>
     <w:p>
       <w:pPr>
@@ -500,7 +480,7 @@
           <w:sz w:val="28"/>
           <w:szCs w:val="28"/>
         </w:rPr>
-        <w:t xml:space="preserve">, in </w:t>
+        <w:t xml:space="preserve"> in </w:t>
       </w:r>
       <w:proofErr w:type="spellStart"/>
       <w:r>
@@ -1613,7 +1593,23 @@
           <w:sz w:val="28"/>
           <w:szCs w:val="28"/>
         </w:rPr>
-        <w:t xml:space="preserve"> #welcome </w:t>
+        <w:t xml:space="preserve"> </w:t>
+      </w:r>
+      <w:r>
+        <w:rPr>
+          <w:i/>
+          <w:iCs/>
+          <w:sz w:val="28"/>
+          <w:szCs w:val="28"/>
+        </w:rPr>
+        <w:t>#welcome</w:t>
+      </w:r>
+      <w:r>
+        <w:rPr>
+          <w:sz w:val="28"/>
+          <w:szCs w:val="28"/>
+        </w:rPr>
+        <w:t xml:space="preserve"> </w:t>
       </w:r>
       <w:proofErr w:type="spellStart"/>
       <w:r>
@@ -1721,12 +1717,35 @@
           <w:szCs w:val="28"/>
         </w:rPr>
       </w:pPr>
-      <w:r>
-        <w:rPr>
-          <w:sz w:val="28"/>
-          <w:szCs w:val="28"/>
-        </w:rPr>
-        <w:t xml:space="preserve">Lets start </w:t>
+      <w:proofErr w:type="spellStart"/>
+      <w:r>
+        <w:rPr>
+          <w:sz w:val="28"/>
+          <w:szCs w:val="28"/>
+        </w:rPr>
+        <w:t>Let</w:t>
+      </w:r>
+      <w:r>
+        <w:rPr>
+          <w:sz w:val="28"/>
+          <w:szCs w:val="28"/>
+        </w:rPr>
+        <w:t>’</w:t>
+      </w:r>
+      <w:r>
+        <w:rPr>
+          <w:sz w:val="28"/>
+          <w:szCs w:val="28"/>
+        </w:rPr>
+        <w:t>s</w:t>
+      </w:r>
+      <w:proofErr w:type="spellEnd"/>
+      <w:r>
+        <w:rPr>
+          <w:sz w:val="28"/>
+          <w:szCs w:val="28"/>
+        </w:rPr>
+        <w:t xml:space="preserve"> start </w:t>
       </w:r>
       <w:proofErr w:type="spellStart"/>
       <w:r>
@@ -3056,7 +3075,6 @@
                 <w:szCs w:val="20"/>
               </w:rPr>
             </w:pPr>
-            <w:proofErr w:type="gramStart"/>
             <w:r>
               <w:rPr>
                 <w:sz w:val="20"/>
@@ -3069,15 +3087,7 @@
                 <w:sz w:val="20"/>
                 <w:szCs w:val="20"/>
               </w:rPr>
-              <w:t>an</w:t>
-            </w:r>
-            <w:proofErr w:type="gramEnd"/>
-            <w:r>
-              <w:rPr>
-                <w:sz w:val="20"/>
-                <w:szCs w:val="20"/>
-              </w:rPr>
-              <w:t xml:space="preserve"> Dijk</w:t>
+              <w:t>an Dijk</w:t>
             </w:r>
           </w:p>
         </w:tc>
@@ -3473,6 +3483,22 @@
         </w:rPr>
         <w:t xml:space="preserve"> generator</w:t>
       </w:r>
+      <w:r>
+        <w:rPr>
+          <w:sz w:val="28"/>
+          <w:szCs w:val="28"/>
+        </w:rPr>
+        <w:t>.</w:t>
+      </w:r>
+    </w:p>
+    <w:p>
+      <w:pPr>
+        <w:pStyle w:val="Geenafstand0"/>
+        <w:rPr>
+          <w:sz w:val="28"/>
+          <w:szCs w:val="28"/>
+        </w:rPr>
+      </w:pPr>
     </w:p>
     <w:p>
       <w:pPr>
@@ -3955,6 +3981,7 @@
           <w:sz w:val="28"/>
           <w:szCs w:val="28"/>
         </w:rPr>
+        <w:lastRenderedPageBreak/>
         <w:t xml:space="preserve">The random first </w:t>
       </w:r>
       <w:proofErr w:type="spellStart"/>

</xml_diff>

<commit_message>
Bugfix of cutting up address 1
</commit_message>
<xml_diff>
--- a/documents/TSB Profile Generator guide.docx
+++ b/documents/TSB Profile Generator guide.docx
@@ -328,7 +328,7 @@
           <w:r>
             <w:fldChar w:fldCharType="separate"/>
           </w:r>
-          <w:hyperlink w:anchor="_Toc65619682" w:history="1">
+          <w:hyperlink w:anchor="_Toc66042775" w:history="1">
             <w:r>
               <w:rPr>
                 <w:rStyle w:val="Hyperlink"/>
@@ -355,7 +355,7 @@
                 <w:noProof/>
                 <w:webHidden/>
               </w:rPr>
-              <w:instrText xml:space="preserve"> PAGEREF _Toc65619682 \h </w:instrText>
+              <w:instrText xml:space="preserve"> PAGEREF _Toc66042775 \h </w:instrText>
             </w:r>
             <w:r>
               <w:rPr>
@@ -397,7 +397,7 @@
               <w:noProof/>
             </w:rPr>
           </w:pPr>
-          <w:hyperlink w:anchor="_Toc65619683" w:history="1">
+          <w:hyperlink w:anchor="_Toc66042776" w:history="1">
             <w:r>
               <w:rPr>
                 <w:rStyle w:val="Hyperlink"/>
@@ -424,7 +424,7 @@
                 <w:noProof/>
                 <w:webHidden/>
               </w:rPr>
-              <w:instrText xml:space="preserve"> PAGEREF _Toc65619683 \h </w:instrText>
+              <w:instrText xml:space="preserve"> PAGEREF _Toc66042776 \h </w:instrText>
             </w:r>
             <w:r>
               <w:rPr>
@@ -466,7 +466,7 @@
               <w:noProof/>
             </w:rPr>
           </w:pPr>
-          <w:hyperlink w:anchor="_Toc65619684" w:history="1">
+          <w:hyperlink w:anchor="_Toc66042777" w:history="1">
             <w:r>
               <w:rPr>
                 <w:rStyle w:val="Hyperlink"/>
@@ -493,7 +493,7 @@
                 <w:noProof/>
                 <w:webHidden/>
               </w:rPr>
-              <w:instrText xml:space="preserve"> PAGEREF _Toc65619684 \h </w:instrText>
+              <w:instrText xml:space="preserve"> PAGEREF _Toc66042777 \h </w:instrText>
             </w:r>
             <w:r>
               <w:rPr>
@@ -535,7 +535,7 @@
               <w:noProof/>
             </w:rPr>
           </w:pPr>
-          <w:hyperlink w:anchor="_Toc65619685" w:history="1">
+          <w:hyperlink w:anchor="_Toc66042778" w:history="1">
             <w:r>
               <w:rPr>
                 <w:rStyle w:val="Hyperlink"/>
@@ -562,7 +562,7 @@
                 <w:noProof/>
                 <w:webHidden/>
               </w:rPr>
-              <w:instrText xml:space="preserve"> PAGEREF _Toc65619685 \h </w:instrText>
+              <w:instrText xml:space="preserve"> PAGEREF _Toc66042778 \h </w:instrText>
             </w:r>
             <w:r>
               <w:rPr>
@@ -604,7 +604,7 @@
               <w:noProof/>
             </w:rPr>
           </w:pPr>
-          <w:hyperlink w:anchor="_Toc65619686" w:history="1">
+          <w:hyperlink w:anchor="_Toc66042779" w:history="1">
             <w:r>
               <w:rPr>
                 <w:rStyle w:val="Hyperlink"/>
@@ -631,7 +631,7 @@
                 <w:noProof/>
                 <w:webHidden/>
               </w:rPr>
-              <w:instrText xml:space="preserve"> PAGEREF _Toc65619686 \h </w:instrText>
+              <w:instrText xml:space="preserve"> PAGEREF _Toc66042779 \h </w:instrText>
             </w:r>
             <w:r>
               <w:rPr>
@@ -673,7 +673,7 @@
               <w:noProof/>
             </w:rPr>
           </w:pPr>
-          <w:hyperlink w:anchor="_Toc65619687" w:history="1">
+          <w:hyperlink w:anchor="_Toc66042780" w:history="1">
             <w:r>
               <w:rPr>
                 <w:rStyle w:val="Hyperlink"/>
@@ -700,7 +700,7 @@
                 <w:noProof/>
                 <w:webHidden/>
               </w:rPr>
-              <w:instrText xml:space="preserve"> PAGEREF _Toc65619687 \h </w:instrText>
+              <w:instrText xml:space="preserve"> PAGEREF _Toc66042780 \h </w:instrText>
             </w:r>
             <w:r>
               <w:rPr>
@@ -742,7 +742,7 @@
               <w:noProof/>
             </w:rPr>
           </w:pPr>
-          <w:hyperlink w:anchor="_Toc65619688" w:history="1">
+          <w:hyperlink w:anchor="_Toc66042781" w:history="1">
             <w:r>
               <w:rPr>
                 <w:rStyle w:val="Hyperlink"/>
@@ -769,7 +769,7 @@
                 <w:noProof/>
                 <w:webHidden/>
               </w:rPr>
-              <w:instrText xml:space="preserve"> PAGEREF _Toc65619688 \h </w:instrText>
+              <w:instrText xml:space="preserve"> PAGEREF _Toc66042781 \h </w:instrText>
             </w:r>
             <w:r>
               <w:rPr>
@@ -811,7 +811,7 @@
               <w:noProof/>
             </w:rPr>
           </w:pPr>
-          <w:hyperlink w:anchor="_Toc65619689" w:history="1">
+          <w:hyperlink w:anchor="_Toc66042782" w:history="1">
             <w:r>
               <w:rPr>
                 <w:rStyle w:val="Hyperlink"/>
@@ -838,7 +838,7 @@
                 <w:noProof/>
                 <w:webHidden/>
               </w:rPr>
-              <w:instrText xml:space="preserve"> PAGEREF _Toc65619689 \h </w:instrText>
+              <w:instrText xml:space="preserve"> PAGEREF _Toc66042782 \h </w:instrText>
             </w:r>
             <w:r>
               <w:rPr>
@@ -880,7 +880,7 @@
               <w:noProof/>
             </w:rPr>
           </w:pPr>
-          <w:hyperlink w:anchor="_Toc65619690" w:history="1">
+          <w:hyperlink w:anchor="_Toc66042783" w:history="1">
             <w:r>
               <w:rPr>
                 <w:rStyle w:val="Hyperlink"/>
@@ -907,7 +907,7 @@
                 <w:noProof/>
                 <w:webHidden/>
               </w:rPr>
-              <w:instrText xml:space="preserve"> PAGEREF _Toc65619690 \h </w:instrText>
+              <w:instrText xml:space="preserve"> PAGEREF _Toc66042783 \h </w:instrText>
             </w:r>
             <w:r>
               <w:rPr>
@@ -949,7 +949,7 @@
               <w:noProof/>
             </w:rPr>
           </w:pPr>
-          <w:hyperlink w:anchor="_Toc65619691" w:history="1">
+          <w:hyperlink w:anchor="_Toc66042784" w:history="1">
             <w:r>
               <w:rPr>
                 <w:rStyle w:val="Hyperlink"/>
@@ -976,7 +976,7 @@
                 <w:noProof/>
                 <w:webHidden/>
               </w:rPr>
-              <w:instrText xml:space="preserve"> PAGEREF _Toc65619691 \h </w:instrText>
+              <w:instrText xml:space="preserve"> PAGEREF _Toc66042784 \h </w:instrText>
             </w:r>
             <w:r>
               <w:rPr>
@@ -1018,7 +1018,7 @@
               <w:noProof/>
             </w:rPr>
           </w:pPr>
-          <w:hyperlink w:anchor="_Toc65619692" w:history="1">
+          <w:hyperlink w:anchor="_Toc66042785" w:history="1">
             <w:r>
               <w:rPr>
                 <w:rStyle w:val="Hyperlink"/>
@@ -1045,7 +1045,7 @@
                 <w:noProof/>
                 <w:webHidden/>
               </w:rPr>
-              <w:instrText xml:space="preserve"> PAGEREF _Toc65619692 \h </w:instrText>
+              <w:instrText xml:space="preserve"> PAGEREF _Toc66042785 \h </w:instrText>
             </w:r>
             <w:r>
               <w:rPr>
@@ -1087,7 +1087,7 @@
               <w:noProof/>
             </w:rPr>
           </w:pPr>
-          <w:hyperlink w:anchor="_Toc65619693" w:history="1">
+          <w:hyperlink w:anchor="_Toc66042786" w:history="1">
             <w:r>
               <w:rPr>
                 <w:rStyle w:val="Hyperlink"/>
@@ -1114,7 +1114,7 @@
                 <w:noProof/>
                 <w:webHidden/>
               </w:rPr>
-              <w:instrText xml:space="preserve"> PAGEREF _Toc65619693 \h </w:instrText>
+              <w:instrText xml:space="preserve"> PAGEREF _Toc66042786 \h </w:instrText>
             </w:r>
             <w:r>
               <w:rPr>
@@ -1174,7 +1174,7 @@
       <w:pPr>
         <w:pStyle w:val="Kop1"/>
       </w:pPr>
-      <w:bookmarkStart w:id="0" w:name="_Toc65619682"/>
+      <w:bookmarkStart w:id="0" w:name="_Toc66042775"/>
       <w:r>
         <w:lastRenderedPageBreak/>
         <w:t>Introduction</w:t>
@@ -2848,6 +2848,27 @@
         </w:rPr>
         <w:t xml:space="preserve">. </w:t>
       </w:r>
+      <w:r>
+        <w:rPr>
+          <w:szCs w:val="24"/>
+        </w:rPr>
+        <w:t xml:space="preserve">Permanent invite link </w:t>
+      </w:r>
+      <w:hyperlink r:id="rId10" w:history="1">
+        <w:r>
+          <w:rPr>
+            <w:rStyle w:val="Hyperlink"/>
+            <w:szCs w:val="24"/>
+          </w:rPr>
+          <w:t>here</w:t>
+        </w:r>
+      </w:hyperlink>
+      <w:r>
+        <w:rPr>
+          <w:szCs w:val="24"/>
+        </w:rPr>
+        <w:t>.</w:t>
+      </w:r>
     </w:p>
     <w:p>
       <w:pPr>
@@ -3073,66 +3094,76 @@
       <w:pPr>
         <w:pStyle w:val="Geenafstand0"/>
         <w:rPr>
-          <w:sz w:val="32"/>
-          <w:szCs w:val="32"/>
-        </w:rPr>
-      </w:pPr>
-      <w:proofErr w:type="spellStart"/>
-      <w:r>
-        <w:rPr>
-          <w:sz w:val="32"/>
-          <w:szCs w:val="32"/>
-        </w:rPr>
-        <w:t>Good</w:t>
-      </w:r>
-      <w:proofErr w:type="spellEnd"/>
-      <w:r>
-        <w:rPr>
-          <w:sz w:val="32"/>
-          <w:szCs w:val="32"/>
-        </w:rPr>
-        <w:t xml:space="preserve"> </w:t>
-      </w:r>
-      <w:proofErr w:type="spellStart"/>
-      <w:r>
-        <w:rPr>
-          <w:sz w:val="32"/>
-          <w:szCs w:val="32"/>
-        </w:rPr>
-        <w:t>luck</w:t>
-      </w:r>
-      <w:proofErr w:type="spellEnd"/>
-      <w:r>
-        <w:rPr>
-          <w:sz w:val="32"/>
-          <w:szCs w:val="32"/>
-        </w:rPr>
-        <w:t xml:space="preserve"> </w:t>
-      </w:r>
-      <w:proofErr w:type="spellStart"/>
-      <w:r>
-        <w:rPr>
-          <w:sz w:val="32"/>
-          <w:szCs w:val="32"/>
-        </w:rPr>
-        <w:t>pooping</w:t>
-      </w:r>
-      <w:proofErr w:type="spellEnd"/>
-      <w:r>
-        <w:rPr>
-          <w:sz w:val="32"/>
-          <w:szCs w:val="32"/>
-        </w:rPr>
-        <w:t xml:space="preserve">! </w:t>
-      </w:r>
-      <w:r>
-        <w:rPr>
           <w:rFonts w:ascii="Segoe UI Emoji" w:hAnsi="Segoe UI Emoji" w:cs="Segoe UI Emoji"/>
           <w:sz w:val="32"/>
           <w:szCs w:val="32"/>
         </w:rPr>
+      </w:pPr>
+      <w:proofErr w:type="spellStart"/>
+      <w:r>
+        <w:rPr>
+          <w:sz w:val="32"/>
+          <w:szCs w:val="32"/>
+        </w:rPr>
+        <w:t>Good</w:t>
+      </w:r>
+      <w:proofErr w:type="spellEnd"/>
+      <w:r>
+        <w:rPr>
+          <w:sz w:val="32"/>
+          <w:szCs w:val="32"/>
+        </w:rPr>
+        <w:t xml:space="preserve"> </w:t>
+      </w:r>
+      <w:proofErr w:type="spellStart"/>
+      <w:r>
+        <w:rPr>
+          <w:sz w:val="32"/>
+          <w:szCs w:val="32"/>
+        </w:rPr>
+        <w:t>luck</w:t>
+      </w:r>
+      <w:proofErr w:type="spellEnd"/>
+      <w:r>
+        <w:rPr>
+          <w:sz w:val="32"/>
+          <w:szCs w:val="32"/>
+        </w:rPr>
+        <w:t xml:space="preserve"> </w:t>
+      </w:r>
+      <w:proofErr w:type="spellStart"/>
+      <w:r>
+        <w:rPr>
+          <w:sz w:val="32"/>
+          <w:szCs w:val="32"/>
+        </w:rPr>
+        <w:t>pooping</w:t>
+      </w:r>
+      <w:proofErr w:type="spellEnd"/>
+      <w:r>
+        <w:rPr>
+          <w:sz w:val="32"/>
+          <w:szCs w:val="32"/>
+        </w:rPr>
+        <w:t xml:space="preserve">! </w:t>
+      </w:r>
+      <w:r>
+        <w:rPr>
+          <w:rFonts w:ascii="Segoe UI Emoji" w:hAnsi="Segoe UI Emoji" w:cs="Segoe UI Emoji"/>
+          <w:sz w:val="32"/>
+          <w:szCs w:val="32"/>
+        </w:rPr>
         <w:t>💩</w:t>
       </w:r>
+    </w:p>
+    <w:p>
+      <w:pPr>
+        <w:pStyle w:val="Geenafstand0"/>
+        <w:rPr>
+          <w:sz w:val="32"/>
+          <w:szCs w:val="32"/>
+        </w:rPr>
+      </w:pPr>
     </w:p>
     <w:p>
       <w:pPr>
@@ -3152,7 +3183,7 @@
       <w:pPr>
         <w:pStyle w:val="Kop1"/>
       </w:pPr>
-      <w:bookmarkStart w:id="1" w:name="_Toc65619683"/>
+      <w:bookmarkStart w:id="1" w:name="_Toc66042776"/>
       <w:r>
         <w:lastRenderedPageBreak/>
         <w:t>How to run</w:t>
@@ -3404,76 +3435,198 @@
           <w:ilvl w:val="0"/>
           <w:numId w:val="6"/>
         </w:numPr>
+        <w:rPr>
+          <w:sz w:val="20"/>
+          <w:szCs w:val="18"/>
+        </w:rPr>
       </w:pPr>
       <w:r>
+        <w:rPr>
+          <w:sz w:val="20"/>
+          <w:szCs w:val="18"/>
+        </w:rPr>
         <w:t xml:space="preserve">We </w:t>
       </w:r>
       <w:proofErr w:type="spellStart"/>
       <w:r>
+        <w:rPr>
+          <w:sz w:val="20"/>
+          <w:szCs w:val="18"/>
+        </w:rPr>
         <w:t>recommend</w:t>
       </w:r>
       <w:proofErr w:type="spellEnd"/>
       <w:r>
-        <w:t xml:space="preserve"> </w:t>
-      </w:r>
-      <w:proofErr w:type="spellStart"/>
-      <w:r>
+        <w:rPr>
+          <w:sz w:val="20"/>
+          <w:szCs w:val="18"/>
+        </w:rPr>
+        <w:t xml:space="preserve"> </w:t>
+      </w:r>
+      <w:proofErr w:type="spellStart"/>
+      <w:r>
+        <w:rPr>
+          <w:sz w:val="20"/>
+          <w:szCs w:val="18"/>
+        </w:rPr>
         <w:t>creating</w:t>
       </w:r>
       <w:proofErr w:type="spellEnd"/>
       <w:r>
+        <w:rPr>
+          <w:sz w:val="20"/>
+          <w:szCs w:val="18"/>
+        </w:rPr>
         <w:t xml:space="preserve"> a folder on </w:t>
       </w:r>
       <w:proofErr w:type="spellStart"/>
       <w:r>
+        <w:rPr>
+          <w:sz w:val="20"/>
+          <w:szCs w:val="18"/>
+        </w:rPr>
         <w:t>your</w:t>
       </w:r>
       <w:proofErr w:type="spellEnd"/>
       <w:r>
-        <w:t xml:space="preserve"> desktop, </w:t>
-      </w:r>
-      <w:proofErr w:type="spellStart"/>
-      <w:r>
-        <w:t>and</w:t>
-      </w:r>
-      <w:proofErr w:type="spellEnd"/>
-      <w:r>
-        <w:t xml:space="preserve"> </w:t>
-      </w:r>
-      <w:proofErr w:type="spellStart"/>
-      <w:r>
+        <w:rPr>
+          <w:sz w:val="20"/>
+          <w:szCs w:val="18"/>
+        </w:rPr>
+        <w:t xml:space="preserve"> desktop</w:t>
+      </w:r>
+      <w:r>
+        <w:rPr>
+          <w:sz w:val="20"/>
+          <w:szCs w:val="18"/>
+        </w:rPr>
+        <w:t xml:space="preserve"> or in </w:t>
+      </w:r>
+      <w:proofErr w:type="spellStart"/>
+      <w:r>
+        <w:rPr>
+          <w:sz w:val="20"/>
+          <w:szCs w:val="18"/>
+        </w:rPr>
+        <w:t>your</w:t>
+      </w:r>
+      <w:proofErr w:type="spellEnd"/>
+      <w:r>
+        <w:rPr>
+          <w:sz w:val="20"/>
+          <w:szCs w:val="18"/>
+        </w:rPr>
+        <w:t xml:space="preserve"> </w:t>
+      </w:r>
+      <w:proofErr w:type="spellStart"/>
+      <w:r>
+        <w:rPr>
+          <w:sz w:val="20"/>
+          <w:szCs w:val="18"/>
+        </w:rPr>
+        <w:t>documents</w:t>
+      </w:r>
+      <w:proofErr w:type="spellEnd"/>
+      <w:r>
+        <w:rPr>
+          <w:sz w:val="20"/>
+          <w:szCs w:val="18"/>
+        </w:rPr>
+        <w:t xml:space="preserve"> folder</w:t>
+      </w:r>
+      <w:r>
+        <w:rPr>
+          <w:sz w:val="20"/>
+          <w:szCs w:val="18"/>
+        </w:rPr>
+        <w:t>, a</w:t>
+      </w:r>
+      <w:proofErr w:type="spellStart"/>
+      <w:r>
+        <w:rPr>
+          <w:sz w:val="20"/>
+          <w:szCs w:val="18"/>
+        </w:rPr>
+        <w:t>nd</w:t>
+      </w:r>
+      <w:proofErr w:type="spellEnd"/>
+      <w:r>
+        <w:rPr>
+          <w:sz w:val="20"/>
+          <w:szCs w:val="18"/>
+        </w:rPr>
+        <w:t xml:space="preserve"> </w:t>
+      </w:r>
+      <w:proofErr w:type="spellStart"/>
+      <w:r>
+        <w:rPr>
+          <w:sz w:val="20"/>
+          <w:szCs w:val="18"/>
+        </w:rPr>
         <w:t>only</w:t>
       </w:r>
       <w:proofErr w:type="spellEnd"/>
       <w:r>
+        <w:rPr>
+          <w:sz w:val="20"/>
+          <w:szCs w:val="18"/>
+        </w:rPr>
         <w:t xml:space="preserve"> putting </w:t>
       </w:r>
       <w:proofErr w:type="spellStart"/>
       <w:r>
+        <w:rPr>
+          <w:sz w:val="20"/>
+          <w:szCs w:val="18"/>
+        </w:rPr>
         <w:t>the</w:t>
       </w:r>
       <w:proofErr w:type="spellEnd"/>
       <w:r>
+        <w:rPr>
+          <w:sz w:val="20"/>
+          <w:szCs w:val="18"/>
+        </w:rPr>
         <w:t xml:space="preserve"> .</w:t>
       </w:r>
       <w:proofErr w:type="spellStart"/>
       <w:r>
+        <w:rPr>
+          <w:sz w:val="20"/>
+          <w:szCs w:val="18"/>
+        </w:rPr>
         <w:t>jar</w:t>
       </w:r>
       <w:proofErr w:type="spellEnd"/>
       <w:r>
+        <w:rPr>
+          <w:sz w:val="20"/>
+          <w:szCs w:val="18"/>
+        </w:rPr>
         <w:t xml:space="preserve"> file </w:t>
       </w:r>
       <w:proofErr w:type="spellStart"/>
       <w:r>
+        <w:rPr>
+          <w:sz w:val="20"/>
+          <w:szCs w:val="18"/>
+        </w:rPr>
         <w:t>inside</w:t>
       </w:r>
       <w:proofErr w:type="spellEnd"/>
       <w:r>
+        <w:rPr>
+          <w:sz w:val="20"/>
+          <w:szCs w:val="18"/>
+        </w:rPr>
         <w:t xml:space="preserve"> of </w:t>
       </w:r>
       <w:proofErr w:type="spellStart"/>
       <w:r>
+        <w:rPr>
+          <w:sz w:val="20"/>
+          <w:szCs w:val="18"/>
+        </w:rPr>
         <w:t>it</w:t>
       </w:r>
       <w:proofErr w:type="spellEnd"/>
@@ -3505,94 +3658,235 @@
       <w:r>
         <w:t xml:space="preserve"> have </w:t>
       </w:r>
-      <w:proofErr w:type="spellStart"/>
-      <w:r>
+      <w:r>
+        <w:t xml:space="preserve">at </w:t>
+      </w:r>
+      <w:proofErr w:type="spellStart"/>
+      <w:r>
+        <w:t>least</w:t>
+      </w:r>
+      <w:proofErr w:type="spellEnd"/>
+      <w:r>
+        <w:t xml:space="preserve"> Java </w:t>
+      </w:r>
+      <w:proofErr w:type="spellStart"/>
+      <w:r>
+        <w:t>version</w:t>
+      </w:r>
+      <w:proofErr w:type="spellEnd"/>
+      <w:r>
+        <w:t xml:space="preserve"> 13 </w:t>
+      </w:r>
+      <w:proofErr w:type="spellStart"/>
+      <w:r>
+        <w:t>ins</w:t>
+      </w:r>
+      <w:r>
+        <w:t>talled</w:t>
+      </w:r>
+      <w:proofErr w:type="spellEnd"/>
+      <w:r>
+        <w:t xml:space="preserve"> on </w:t>
+      </w:r>
+      <w:proofErr w:type="spellStart"/>
+      <w:r>
+        <w:t>your</w:t>
+      </w:r>
+      <w:proofErr w:type="spellEnd"/>
+      <w:r>
+        <w:t xml:space="preserve"> pc</w:t>
+      </w:r>
+    </w:p>
+    <w:p>
+      <w:pPr>
+        <w:pStyle w:val="Geenafstand0"/>
+        <w:numPr>
+          <w:ilvl w:val="0"/>
+          <w:numId w:val="6"/>
+        </w:numPr>
+        <w:rPr>
+          <w:sz w:val="20"/>
+          <w:szCs w:val="18"/>
+        </w:rPr>
+      </w:pPr>
+      <w:proofErr w:type="spellStart"/>
+      <w:r>
+        <w:rPr>
+          <w:sz w:val="20"/>
+          <w:szCs w:val="18"/>
+        </w:rPr>
+        <w:t>You</w:t>
+      </w:r>
+      <w:proofErr w:type="spellEnd"/>
+      <w:r>
+        <w:rPr>
+          <w:sz w:val="20"/>
+          <w:szCs w:val="18"/>
+        </w:rPr>
+        <w:t xml:space="preserve"> </w:t>
+      </w:r>
+      <w:proofErr w:type="spellStart"/>
+      <w:r>
+        <w:rPr>
+          <w:sz w:val="20"/>
+          <w:szCs w:val="18"/>
+        </w:rPr>
+        <w:t>can</w:t>
+      </w:r>
+      <w:proofErr w:type="spellEnd"/>
+      <w:r>
+        <w:rPr>
+          <w:sz w:val="20"/>
+          <w:szCs w:val="18"/>
+        </w:rPr>
+        <w:t xml:space="preserve"> download </w:t>
+      </w:r>
+      <w:proofErr w:type="spellStart"/>
+      <w:r>
+        <w:rPr>
+          <w:sz w:val="20"/>
+          <w:szCs w:val="18"/>
+        </w:rPr>
         <w:t>the</w:t>
       </w:r>
       <w:proofErr w:type="spellEnd"/>
       <w:r>
-        <w:t xml:space="preserve"> </w:t>
-      </w:r>
-      <w:proofErr w:type="spellStart"/>
-      <w:r>
+        <w:rPr>
+          <w:sz w:val="20"/>
+          <w:szCs w:val="18"/>
+        </w:rPr>
+        <w:t xml:space="preserve"> </w:t>
+      </w:r>
+      <w:proofErr w:type="spellStart"/>
+      <w:r>
+        <w:rPr>
+          <w:sz w:val="20"/>
+          <w:szCs w:val="18"/>
+        </w:rPr>
         <w:t>latest</w:t>
       </w:r>
       <w:proofErr w:type="spellEnd"/>
       <w:r>
-        <w:t xml:space="preserve"> </w:t>
-      </w:r>
-      <w:proofErr w:type="spellStart"/>
-      <w:r>
+        <w:rPr>
+          <w:sz w:val="20"/>
+          <w:szCs w:val="18"/>
+        </w:rPr>
+        <w:t xml:space="preserve"> </w:t>
+      </w:r>
+      <w:proofErr w:type="spellStart"/>
+      <w:r>
+        <w:rPr>
+          <w:sz w:val="20"/>
+          <w:szCs w:val="18"/>
+        </w:rPr>
         <w:t>version</w:t>
       </w:r>
       <w:proofErr w:type="spellEnd"/>
       <w:r>
-        <w:t xml:space="preserve"> of Java </w:t>
-      </w:r>
-      <w:proofErr w:type="spellStart"/>
-      <w:r>
-        <w:t>installed</w:t>
-      </w:r>
-      <w:proofErr w:type="spellEnd"/>
-      <w:r>
-        <w:t xml:space="preserve"> on </w:t>
-      </w:r>
-      <w:proofErr w:type="spellStart"/>
-      <w:r>
-        <w:t>your</w:t>
-      </w:r>
-      <w:proofErr w:type="spellEnd"/>
-      <w:r>
-        <w:t xml:space="preserve"> pc. </w:t>
-      </w:r>
-      <w:proofErr w:type="spellStart"/>
-      <w:r>
-        <w:t>You</w:t>
-      </w:r>
-      <w:proofErr w:type="spellEnd"/>
-      <w:r>
-        <w:t xml:space="preserve"> </w:t>
-      </w:r>
-      <w:proofErr w:type="spellStart"/>
-      <w:r>
-        <w:t>can</w:t>
-      </w:r>
-      <w:proofErr w:type="spellEnd"/>
-      <w:r>
-        <w:t xml:space="preserve"> download </w:t>
-      </w:r>
-      <w:proofErr w:type="spellStart"/>
-      <w:r>
-        <w:t>the</w:t>
-      </w:r>
-      <w:proofErr w:type="spellEnd"/>
-      <w:r>
-        <w:t xml:space="preserve"> </w:t>
-      </w:r>
-      <w:proofErr w:type="spellStart"/>
-      <w:r>
-        <w:t>latest</w:t>
-      </w:r>
-      <w:proofErr w:type="spellEnd"/>
-      <w:r>
-        <w:t xml:space="preserve"> </w:t>
-      </w:r>
-      <w:proofErr w:type="spellStart"/>
-      <w:r>
-        <w:t>version</w:t>
-      </w:r>
-      <w:proofErr w:type="spellEnd"/>
-      <w:r>
-        <w:t xml:space="preserve"> </w:t>
-      </w:r>
-      <w:hyperlink r:id="rId10" w:history="1">
+        <w:rPr>
+          <w:sz w:val="20"/>
+          <w:szCs w:val="18"/>
+        </w:rPr>
+        <w:t xml:space="preserve"> </w:t>
+      </w:r>
+      <w:hyperlink r:id="rId11" w:history="1">
         <w:r>
           <w:rPr>
             <w:rStyle w:val="Hyperlink"/>
+            <w:sz w:val="20"/>
+            <w:szCs w:val="18"/>
           </w:rPr>
           <w:t>here</w:t>
         </w:r>
       </w:hyperlink>
+      <w:r>
+        <w:rPr>
+          <w:rStyle w:val="Hyperlink"/>
+          <w:color w:val="auto"/>
+          <w:sz w:val="20"/>
+          <w:szCs w:val="18"/>
+          <w:u w:val="none"/>
+        </w:rPr>
+        <w:t xml:space="preserve">. </w:t>
+      </w:r>
+      <w:proofErr w:type="spellStart"/>
+      <w:r>
+        <w:rPr>
+          <w:rStyle w:val="Hyperlink"/>
+          <w:color w:val="auto"/>
+          <w:sz w:val="20"/>
+          <w:szCs w:val="18"/>
+          <w:u w:val="none"/>
+        </w:rPr>
+        <w:t>This</w:t>
+      </w:r>
+      <w:proofErr w:type="spellEnd"/>
+      <w:r>
+        <w:rPr>
+          <w:rStyle w:val="Hyperlink"/>
+          <w:color w:val="auto"/>
+          <w:sz w:val="20"/>
+          <w:szCs w:val="18"/>
+          <w:u w:val="none"/>
+        </w:rPr>
+        <w:t xml:space="preserve"> is a Development kit, but </w:t>
+      </w:r>
+      <w:proofErr w:type="spellStart"/>
+      <w:r>
+        <w:rPr>
+          <w:rStyle w:val="Hyperlink"/>
+          <w:color w:val="auto"/>
+          <w:sz w:val="20"/>
+          <w:szCs w:val="18"/>
+          <w:u w:val="none"/>
+        </w:rPr>
+        <w:t>it</w:t>
+      </w:r>
+      <w:proofErr w:type="spellEnd"/>
+      <w:r>
+        <w:rPr>
+          <w:rStyle w:val="Hyperlink"/>
+          <w:color w:val="auto"/>
+          <w:sz w:val="20"/>
+          <w:szCs w:val="18"/>
+          <w:u w:val="none"/>
+        </w:rPr>
+        <w:t xml:space="preserve"> </w:t>
+      </w:r>
+      <w:proofErr w:type="spellStart"/>
+      <w:r>
+        <w:rPr>
+          <w:rStyle w:val="Hyperlink"/>
+          <w:color w:val="auto"/>
+          <w:sz w:val="20"/>
+          <w:szCs w:val="18"/>
+          <w:u w:val="none"/>
+        </w:rPr>
+        <w:t>works</w:t>
+      </w:r>
+      <w:proofErr w:type="spellEnd"/>
+      <w:r>
+        <w:rPr>
+          <w:rStyle w:val="Hyperlink"/>
+          <w:color w:val="auto"/>
+          <w:sz w:val="20"/>
+          <w:szCs w:val="18"/>
+          <w:u w:val="none"/>
+        </w:rPr>
+        <w:t xml:space="preserve"> like </w:t>
+      </w:r>
+      <w:proofErr w:type="spellStart"/>
+      <w:r>
+        <w:rPr>
+          <w:rStyle w:val="Hyperlink"/>
+          <w:color w:val="auto"/>
+          <w:sz w:val="20"/>
+          <w:szCs w:val="18"/>
+          <w:u w:val="none"/>
+        </w:rPr>
+        <w:t>normal</w:t>
+      </w:r>
+      <w:proofErr w:type="spellEnd"/>
     </w:p>
     <w:p>
       <w:pPr>
@@ -3736,45 +4030,153 @@
         </w:rPr>
         <w:t xml:space="preserve"> </w:t>
       </w:r>
-      <w:r>
-        <w:t>(</w:t>
-      </w:r>
-      <w:proofErr w:type="spellStart"/>
-      <w:r>
-        <w:t>two</w:t>
-      </w:r>
-      <w:proofErr w:type="spellEnd"/>
-      <w:r>
-        <w:t xml:space="preserve"> </w:t>
-      </w:r>
-      <w:proofErr w:type="spellStart"/>
-      <w:r>
-        <w:t>times</w:t>
-      </w:r>
-      <w:proofErr w:type="spellEnd"/>
-      <w:r>
-        <w:t xml:space="preserve"> a</w:t>
-      </w:r>
-      <w:r>
-        <w:t xml:space="preserve"> </w:t>
-      </w:r>
-      <w:r>
+    </w:p>
+    <w:p>
+      <w:pPr>
+        <w:pStyle w:val="Geenafstand0"/>
+        <w:numPr>
+          <w:ilvl w:val="0"/>
+          <w:numId w:val="6"/>
+        </w:numPr>
+        <w:rPr>
+          <w:sz w:val="20"/>
+          <w:szCs w:val="18"/>
+        </w:rPr>
+      </w:pPr>
+      <w:proofErr w:type="spellStart"/>
+      <w:r>
+        <w:rPr>
+          <w:sz w:val="20"/>
+          <w:szCs w:val="18"/>
+        </w:rPr>
+        <w:t>Depending</w:t>
+      </w:r>
+      <w:proofErr w:type="spellEnd"/>
+      <w:r>
+        <w:rPr>
+          <w:sz w:val="20"/>
+          <w:szCs w:val="18"/>
+        </w:rPr>
+        <w:t xml:space="preserve"> on </w:t>
+      </w:r>
+      <w:proofErr w:type="spellStart"/>
+      <w:r>
+        <w:rPr>
+          <w:sz w:val="20"/>
+          <w:szCs w:val="18"/>
+        </w:rPr>
+        <w:t>your</w:t>
+      </w:r>
+      <w:proofErr w:type="spellEnd"/>
+      <w:r>
+        <w:rPr>
+          <w:sz w:val="20"/>
+          <w:szCs w:val="18"/>
+        </w:rPr>
+        <w:t xml:space="preserve"> Java </w:t>
+      </w:r>
+      <w:proofErr w:type="spellStart"/>
+      <w:r>
+        <w:rPr>
+          <w:sz w:val="20"/>
+          <w:szCs w:val="18"/>
+        </w:rPr>
+        <w:t>version</w:t>
+      </w:r>
+      <w:proofErr w:type="spellEnd"/>
+      <w:r>
+        <w:rPr>
+          <w:sz w:val="20"/>
+          <w:szCs w:val="18"/>
+        </w:rPr>
+        <w:t xml:space="preserve">, </w:t>
+      </w:r>
+      <w:proofErr w:type="spellStart"/>
+      <w:r>
+        <w:rPr>
+          <w:sz w:val="20"/>
+          <w:szCs w:val="18"/>
+        </w:rPr>
+        <w:t>you</w:t>
+      </w:r>
+      <w:proofErr w:type="spellEnd"/>
+      <w:r>
+        <w:rPr>
+          <w:sz w:val="20"/>
+          <w:szCs w:val="18"/>
+        </w:rPr>
+        <w:t xml:space="preserve"> </w:t>
+      </w:r>
+      <w:proofErr w:type="spellStart"/>
+      <w:r>
+        <w:rPr>
+          <w:sz w:val="20"/>
+          <w:szCs w:val="18"/>
+        </w:rPr>
+        <w:t>might</w:t>
+      </w:r>
+      <w:proofErr w:type="spellEnd"/>
+      <w:r>
+        <w:rPr>
+          <w:sz w:val="20"/>
+          <w:szCs w:val="18"/>
+        </w:rPr>
+        <w:t xml:space="preserve"> </w:t>
+      </w:r>
+      <w:proofErr w:type="spellStart"/>
+      <w:r>
+        <w:rPr>
+          <w:sz w:val="20"/>
+          <w:szCs w:val="18"/>
+        </w:rPr>
+        <w:t>only</w:t>
+      </w:r>
+      <w:proofErr w:type="spellEnd"/>
+      <w:r>
+        <w:rPr>
+          <w:sz w:val="20"/>
+          <w:szCs w:val="18"/>
+        </w:rPr>
+        <w:t xml:space="preserve"> have </w:t>
+      </w:r>
+      <w:proofErr w:type="spellStart"/>
+      <w:r>
+        <w:rPr>
+          <w:sz w:val="20"/>
+          <w:szCs w:val="18"/>
+        </w:rPr>
+        <w:t>to</w:t>
+      </w:r>
+      <w:proofErr w:type="spellEnd"/>
+      <w:r>
+        <w:rPr>
+          <w:sz w:val="20"/>
+          <w:szCs w:val="18"/>
+        </w:rPr>
+        <w:t xml:space="preserve"> type </w:t>
+      </w:r>
+      <w:proofErr w:type="spellStart"/>
+      <w:r>
+        <w:rPr>
+          <w:sz w:val="20"/>
+          <w:szCs w:val="18"/>
+        </w:rPr>
+        <w:t>one</w:t>
+      </w:r>
+      <w:proofErr w:type="spellEnd"/>
+      <w:r>
+        <w:rPr>
+          <w:sz w:val="20"/>
+          <w:szCs w:val="18"/>
+        </w:rPr>
+        <w:t xml:space="preserve"> </w:t>
+      </w:r>
+      <w:r>
+        <w:rPr>
+          <w:sz w:val="20"/>
+          <w:szCs w:val="18"/>
+        </w:rPr>
         <w:t>“-”</w:t>
-      </w:r>
-      <w:r>
-        <w:t xml:space="preserve"> in front of </w:t>
-      </w:r>
-      <w:proofErr w:type="spellStart"/>
-      <w:r>
-        <w:rPr>
-          <w:i/>
-          <w:iCs/>
-        </w:rPr>
-        <w:t>version</w:t>
-      </w:r>
-      <w:proofErr w:type="spellEnd"/>
-      <w:r>
-        <w:t>)</w:t>
       </w:r>
     </w:p>
     <w:p>
@@ -3855,7 +4257,7 @@
       </w:r>
       <w:proofErr w:type="spellEnd"/>
       <w:r>
-        <w:t xml:space="preserve"> generator. </w:t>
+        <w:t xml:space="preserve"> generator</w:t>
       </w:r>
     </w:p>
     <w:p>
@@ -3865,61 +4267,113 @@
           <w:ilvl w:val="0"/>
           <w:numId w:val="5"/>
         </w:numPr>
+        <w:rPr>
+          <w:sz w:val="20"/>
+          <w:szCs w:val="18"/>
+        </w:rPr>
       </w:pPr>
       <w:proofErr w:type="spellStart"/>
       <w:r>
+        <w:rPr>
+          <w:sz w:val="20"/>
+          <w:szCs w:val="18"/>
+        </w:rPr>
         <w:t>You</w:t>
       </w:r>
       <w:proofErr w:type="spellEnd"/>
       <w:r>
+        <w:rPr>
+          <w:sz w:val="20"/>
+          <w:szCs w:val="18"/>
+        </w:rPr>
         <w:t xml:space="preserve"> do </w:t>
       </w:r>
       <w:proofErr w:type="spellStart"/>
       <w:r>
+        <w:rPr>
+          <w:sz w:val="20"/>
+          <w:szCs w:val="18"/>
+        </w:rPr>
         <w:t>this</w:t>
       </w:r>
       <w:proofErr w:type="spellEnd"/>
       <w:r>
-        <w:t xml:space="preserve"> </w:t>
-      </w:r>
-      <w:proofErr w:type="spellStart"/>
-      <w:r>
+        <w:rPr>
+          <w:sz w:val="20"/>
+          <w:szCs w:val="18"/>
+        </w:rPr>
+        <w:t xml:space="preserve"> </w:t>
+      </w:r>
+      <w:proofErr w:type="spellStart"/>
+      <w:r>
+        <w:rPr>
+          <w:sz w:val="20"/>
+          <w:szCs w:val="18"/>
+        </w:rPr>
         <w:t>with</w:t>
       </w:r>
       <w:proofErr w:type="spellEnd"/>
       <w:r>
-        <w:t xml:space="preserve"> </w:t>
-      </w:r>
-      <w:proofErr w:type="spellStart"/>
-      <w:r>
+        <w:rPr>
+          <w:sz w:val="20"/>
+          <w:szCs w:val="18"/>
+        </w:rPr>
+        <w:t xml:space="preserve"> </w:t>
+      </w:r>
+      <w:proofErr w:type="spellStart"/>
+      <w:r>
+        <w:rPr>
+          <w:sz w:val="20"/>
+          <w:szCs w:val="18"/>
+        </w:rPr>
         <w:t>the</w:t>
       </w:r>
       <w:proofErr w:type="spellEnd"/>
       <w:r>
+        <w:rPr>
+          <w:sz w:val="20"/>
+          <w:szCs w:val="18"/>
+        </w:rPr>
         <w:t xml:space="preserve"> </w:t>
       </w:r>
       <w:r>
         <w:rPr>
           <w:i/>
           <w:iCs/>
+          <w:sz w:val="20"/>
+          <w:szCs w:val="18"/>
         </w:rPr>
         <w:t>cd</w:t>
       </w:r>
       <w:r>
-        <w:t xml:space="preserve"> </w:t>
-      </w:r>
-      <w:proofErr w:type="spellStart"/>
-      <w:r>
+        <w:rPr>
+          <w:sz w:val="20"/>
+          <w:szCs w:val="18"/>
+        </w:rPr>
+        <w:t xml:space="preserve"> </w:t>
+      </w:r>
+      <w:proofErr w:type="spellStart"/>
+      <w:r>
+        <w:rPr>
+          <w:sz w:val="20"/>
+          <w:szCs w:val="18"/>
+        </w:rPr>
         <w:t>command</w:t>
       </w:r>
       <w:proofErr w:type="spellEnd"/>
       <w:r>
+        <w:rPr>
+          <w:sz w:val="20"/>
+          <w:szCs w:val="18"/>
+        </w:rPr>
         <w:t xml:space="preserve">. Eg: </w:t>
       </w:r>
       <w:r>
         <w:rPr>
           <w:i/>
           <w:iCs/>
+          <w:sz w:val="20"/>
+          <w:szCs w:val="18"/>
         </w:rPr>
         <w:t>cd Desktop</w:t>
       </w:r>
@@ -3927,6 +4381,8 @@
         <w:rPr>
           <w:i/>
           <w:iCs/>
+          <w:sz w:val="20"/>
+          <w:szCs w:val="18"/>
         </w:rPr>
         <w:t>\</w:t>
       </w:r>
@@ -3934,167 +4390,350 @@
         <w:rPr>
           <w:i/>
           <w:iCs/>
+          <w:sz w:val="20"/>
+          <w:szCs w:val="18"/>
         </w:rPr>
         <w:t>TSBPG</w:t>
       </w:r>
       <w:r>
+        <w:rPr>
+          <w:sz w:val="20"/>
+          <w:szCs w:val="18"/>
+        </w:rPr>
         <w:t xml:space="preserve">. </w:t>
       </w:r>
       <w:proofErr w:type="spellStart"/>
       <w:r>
+        <w:rPr>
+          <w:sz w:val="20"/>
+          <w:szCs w:val="18"/>
+        </w:rPr>
         <w:t>When</w:t>
       </w:r>
       <w:proofErr w:type="spellEnd"/>
       <w:r>
-        <w:t xml:space="preserve"> </w:t>
-      </w:r>
-      <w:proofErr w:type="spellStart"/>
-      <w:r>
+        <w:rPr>
+          <w:sz w:val="20"/>
+          <w:szCs w:val="18"/>
+        </w:rPr>
+        <w:t xml:space="preserve"> </w:t>
+      </w:r>
+      <w:proofErr w:type="spellStart"/>
+      <w:r>
+        <w:rPr>
+          <w:sz w:val="20"/>
+          <w:szCs w:val="18"/>
+        </w:rPr>
         <w:t>you’re</w:t>
       </w:r>
       <w:proofErr w:type="spellEnd"/>
       <w:r>
-        <w:t xml:space="preserve"> </w:t>
-      </w:r>
-      <w:proofErr w:type="spellStart"/>
-      <w:r>
+        <w:rPr>
+          <w:sz w:val="20"/>
+          <w:szCs w:val="18"/>
+        </w:rPr>
+        <w:t xml:space="preserve"> </w:t>
+      </w:r>
+      <w:proofErr w:type="spellStart"/>
+      <w:r>
+        <w:rPr>
+          <w:sz w:val="20"/>
+          <w:szCs w:val="18"/>
+        </w:rPr>
         <w:t>typing</w:t>
       </w:r>
       <w:proofErr w:type="spellEnd"/>
       <w:r>
-        <w:t xml:space="preserve"> </w:t>
-      </w:r>
-      <w:proofErr w:type="spellStart"/>
-      <w:r>
+        <w:rPr>
+          <w:sz w:val="20"/>
+          <w:szCs w:val="18"/>
+        </w:rPr>
+        <w:t xml:space="preserve"> </w:t>
+      </w:r>
+      <w:proofErr w:type="spellStart"/>
+      <w:r>
+        <w:rPr>
+          <w:sz w:val="20"/>
+          <w:szCs w:val="18"/>
+        </w:rPr>
         <w:t>the</w:t>
       </w:r>
       <w:proofErr w:type="spellEnd"/>
       <w:r>
+        <w:rPr>
+          <w:sz w:val="20"/>
+          <w:szCs w:val="18"/>
+        </w:rPr>
         <w:t xml:space="preserve"> name of a folder, </w:t>
       </w:r>
       <w:proofErr w:type="spellStart"/>
       <w:r>
+        <w:rPr>
+          <w:sz w:val="20"/>
+          <w:szCs w:val="18"/>
+        </w:rPr>
         <w:t>you</w:t>
       </w:r>
       <w:proofErr w:type="spellEnd"/>
       <w:r>
-        <w:t xml:space="preserve"> </w:t>
-      </w:r>
-      <w:proofErr w:type="spellStart"/>
-      <w:r>
+        <w:rPr>
+          <w:sz w:val="20"/>
+          <w:szCs w:val="18"/>
+        </w:rPr>
+        <w:t xml:space="preserve"> </w:t>
+      </w:r>
+      <w:proofErr w:type="spellStart"/>
+      <w:r>
+        <w:rPr>
+          <w:sz w:val="20"/>
+          <w:szCs w:val="18"/>
+        </w:rPr>
         <w:t>can</w:t>
       </w:r>
       <w:proofErr w:type="spellEnd"/>
       <w:r>
+        <w:rPr>
+          <w:sz w:val="20"/>
+          <w:szCs w:val="18"/>
+        </w:rPr>
         <w:t xml:space="preserve"> hit tab </w:t>
       </w:r>
       <w:proofErr w:type="spellStart"/>
       <w:r>
+        <w:rPr>
+          <w:sz w:val="20"/>
+          <w:szCs w:val="18"/>
+        </w:rPr>
         <w:t>to</w:t>
       </w:r>
       <w:proofErr w:type="spellEnd"/>
       <w:r>
-        <w:t xml:space="preserve"> auto complete it. Google </w:t>
-      </w:r>
-      <w:proofErr w:type="spellStart"/>
-      <w:r>
+        <w:rPr>
+          <w:sz w:val="20"/>
+          <w:szCs w:val="18"/>
+        </w:rPr>
+        <w:t xml:space="preserve"> auto complete </w:t>
+      </w:r>
+      <w:proofErr w:type="spellStart"/>
+      <w:r>
+        <w:rPr>
+          <w:sz w:val="20"/>
+          <w:szCs w:val="18"/>
+        </w:rPr>
+        <w:t>it’s</w:t>
+      </w:r>
+      <w:proofErr w:type="spellEnd"/>
+      <w:r>
+        <w:rPr>
+          <w:sz w:val="20"/>
+          <w:szCs w:val="18"/>
+        </w:rPr>
+        <w:t xml:space="preserve"> name</w:t>
+      </w:r>
+      <w:r>
+        <w:rPr>
+          <w:sz w:val="20"/>
+          <w:szCs w:val="18"/>
+        </w:rPr>
+        <w:t xml:space="preserve">. Google </w:t>
+      </w:r>
+      <w:proofErr w:type="spellStart"/>
+      <w:r>
+        <w:rPr>
+          <w:sz w:val="20"/>
+          <w:szCs w:val="18"/>
+        </w:rPr>
         <w:t>knows</w:t>
       </w:r>
       <w:proofErr w:type="spellEnd"/>
       <w:r>
+        <w:rPr>
+          <w:sz w:val="20"/>
+          <w:szCs w:val="18"/>
+        </w:rPr>
         <w:t xml:space="preserve"> plenty </w:t>
       </w:r>
       <w:proofErr w:type="spellStart"/>
       <w:r>
+        <w:rPr>
+          <w:sz w:val="20"/>
+          <w:szCs w:val="18"/>
+        </w:rPr>
         <w:t>about</w:t>
       </w:r>
       <w:proofErr w:type="spellEnd"/>
       <w:r>
-        <w:t xml:space="preserve"> </w:t>
-      </w:r>
-      <w:proofErr w:type="spellStart"/>
-      <w:r>
+        <w:rPr>
+          <w:sz w:val="20"/>
+          <w:szCs w:val="18"/>
+        </w:rPr>
+        <w:t xml:space="preserve"> </w:t>
+      </w:r>
+      <w:proofErr w:type="spellStart"/>
+      <w:r>
+        <w:rPr>
+          <w:sz w:val="20"/>
+          <w:szCs w:val="18"/>
+        </w:rPr>
         <w:t>the</w:t>
       </w:r>
       <w:proofErr w:type="spellEnd"/>
       <w:r>
+        <w:rPr>
+          <w:sz w:val="20"/>
+          <w:szCs w:val="18"/>
+        </w:rPr>
         <w:t xml:space="preserve"> </w:t>
       </w:r>
       <w:r>
         <w:rPr>
           <w:i/>
           <w:iCs/>
+          <w:sz w:val="20"/>
+          <w:szCs w:val="18"/>
         </w:rPr>
         <w:t>cd</w:t>
       </w:r>
       <w:r>
-        <w:t xml:space="preserve"> </w:t>
-      </w:r>
-      <w:proofErr w:type="spellStart"/>
-      <w:r>
+        <w:rPr>
+          <w:sz w:val="20"/>
+          <w:szCs w:val="18"/>
+        </w:rPr>
+        <w:t xml:space="preserve"> </w:t>
+      </w:r>
+      <w:proofErr w:type="spellStart"/>
+      <w:r>
+        <w:rPr>
+          <w:sz w:val="20"/>
+          <w:szCs w:val="18"/>
+        </w:rPr>
         <w:t>command</w:t>
       </w:r>
       <w:proofErr w:type="spellEnd"/>
       <w:r>
+        <w:rPr>
+          <w:sz w:val="20"/>
+          <w:szCs w:val="18"/>
+        </w:rPr>
         <w:t xml:space="preserve">, </w:t>
       </w:r>
       <w:proofErr w:type="spellStart"/>
       <w:r>
+        <w:rPr>
+          <w:sz w:val="20"/>
+          <w:szCs w:val="18"/>
+        </w:rPr>
         <w:t>too</w:t>
       </w:r>
       <w:proofErr w:type="spellEnd"/>
       <w:r>
+        <w:rPr>
+          <w:sz w:val="20"/>
+          <w:szCs w:val="18"/>
+        </w:rPr>
         <w:t>.</w:t>
       </w:r>
       <w:r>
+        <w:rPr>
+          <w:sz w:val="20"/>
+          <w:szCs w:val="18"/>
+        </w:rPr>
         <w:t xml:space="preserve"> Make </w:t>
       </w:r>
       <w:proofErr w:type="spellStart"/>
       <w:r>
+        <w:rPr>
+          <w:sz w:val="20"/>
+          <w:szCs w:val="18"/>
+        </w:rPr>
         <w:t>sure</w:t>
       </w:r>
       <w:proofErr w:type="spellEnd"/>
       <w:r>
-        <w:t xml:space="preserve"> </w:t>
-      </w:r>
-      <w:proofErr w:type="spellStart"/>
-      <w:r>
+        <w:rPr>
+          <w:sz w:val="20"/>
+          <w:szCs w:val="18"/>
+        </w:rPr>
+        <w:t xml:space="preserve"> </w:t>
+      </w:r>
+      <w:proofErr w:type="spellStart"/>
+      <w:r>
+        <w:rPr>
+          <w:sz w:val="20"/>
+          <w:szCs w:val="18"/>
+        </w:rPr>
         <w:t>to</w:t>
       </w:r>
       <w:proofErr w:type="spellEnd"/>
       <w:r>
-        <w:t xml:space="preserve"> </w:t>
-      </w:r>
-      <w:proofErr w:type="spellStart"/>
-      <w:r>
+        <w:rPr>
+          <w:sz w:val="20"/>
+          <w:szCs w:val="18"/>
+        </w:rPr>
+        <w:t xml:space="preserve"> </w:t>
+      </w:r>
+      <w:proofErr w:type="spellStart"/>
+      <w:r>
+        <w:rPr>
+          <w:sz w:val="20"/>
+          <w:szCs w:val="18"/>
+        </w:rPr>
         <w:t>use</w:t>
       </w:r>
       <w:proofErr w:type="spellEnd"/>
       <w:r>
-        <w:t xml:space="preserve"> </w:t>
-      </w:r>
-      <w:proofErr w:type="spellStart"/>
-      <w:r>
+        <w:rPr>
+          <w:sz w:val="20"/>
+          <w:szCs w:val="18"/>
+        </w:rPr>
+        <w:t xml:space="preserve"> </w:t>
+      </w:r>
+      <w:proofErr w:type="spellStart"/>
+      <w:r>
+        <w:rPr>
+          <w:sz w:val="20"/>
+          <w:szCs w:val="18"/>
+        </w:rPr>
         <w:t>the</w:t>
       </w:r>
       <w:proofErr w:type="spellEnd"/>
       <w:r>
+        <w:rPr>
+          <w:sz w:val="20"/>
+          <w:szCs w:val="18"/>
+        </w:rPr>
         <w:t xml:space="preserve"> \ slash, </w:t>
       </w:r>
       <w:proofErr w:type="spellStart"/>
       <w:r>
+        <w:rPr>
+          <w:sz w:val="20"/>
+          <w:szCs w:val="18"/>
+        </w:rPr>
         <w:t>not</w:t>
       </w:r>
       <w:proofErr w:type="spellEnd"/>
       <w:r>
-        <w:t xml:space="preserve"> </w:t>
-      </w:r>
-      <w:proofErr w:type="spellStart"/>
-      <w:r>
+        <w:rPr>
+          <w:sz w:val="20"/>
+          <w:szCs w:val="18"/>
+        </w:rPr>
+        <w:t xml:space="preserve"> </w:t>
+      </w:r>
+      <w:proofErr w:type="spellStart"/>
+      <w:r>
+        <w:rPr>
+          <w:sz w:val="20"/>
+          <w:szCs w:val="18"/>
+        </w:rPr>
         <w:t>the</w:t>
       </w:r>
       <w:proofErr w:type="spellEnd"/>
       <w:r>
+        <w:rPr>
+          <w:sz w:val="20"/>
+          <w:szCs w:val="18"/>
+        </w:rPr>
         <w:t xml:space="preserve"> /</w:t>
       </w:r>
     </w:p>
@@ -4196,125 +4835,231 @@
           <w:ilvl w:val="0"/>
           <w:numId w:val="5"/>
         </w:numPr>
+        <w:rPr>
+          <w:sz w:val="20"/>
+          <w:szCs w:val="18"/>
+        </w:rPr>
       </w:pPr>
       <w:proofErr w:type="spellStart"/>
       <w:r>
+        <w:rPr>
+          <w:sz w:val="20"/>
+          <w:szCs w:val="18"/>
+        </w:rPr>
         <w:t>If</w:t>
       </w:r>
       <w:proofErr w:type="spellEnd"/>
       <w:r>
-        <w:t xml:space="preserve"> </w:t>
-      </w:r>
-      <w:proofErr w:type="spellStart"/>
-      <w:r>
+        <w:rPr>
+          <w:sz w:val="20"/>
+          <w:szCs w:val="18"/>
+        </w:rPr>
+        <w:t xml:space="preserve"> </w:t>
+      </w:r>
+      <w:proofErr w:type="spellStart"/>
+      <w:r>
+        <w:rPr>
+          <w:sz w:val="20"/>
+          <w:szCs w:val="18"/>
+        </w:rPr>
         <w:t>the</w:t>
       </w:r>
       <w:proofErr w:type="spellEnd"/>
       <w:r>
+        <w:rPr>
+          <w:sz w:val="20"/>
+          <w:szCs w:val="18"/>
+        </w:rPr>
         <w:t xml:space="preserve"> .</w:t>
       </w:r>
       <w:proofErr w:type="spellStart"/>
       <w:r>
+        <w:rPr>
+          <w:sz w:val="20"/>
+          <w:szCs w:val="18"/>
+        </w:rPr>
         <w:t>jar</w:t>
       </w:r>
       <w:proofErr w:type="spellEnd"/>
       <w:r>
+        <w:rPr>
+          <w:sz w:val="20"/>
+          <w:szCs w:val="18"/>
+        </w:rPr>
         <w:t xml:space="preserve"> file is </w:t>
       </w:r>
       <w:proofErr w:type="spellStart"/>
       <w:r>
+        <w:rPr>
+          <w:sz w:val="20"/>
+          <w:szCs w:val="18"/>
+        </w:rPr>
         <w:t>the</w:t>
       </w:r>
       <w:proofErr w:type="spellEnd"/>
       <w:r>
-        <w:t xml:space="preserve"> </w:t>
-      </w:r>
-      <w:proofErr w:type="spellStart"/>
-      <w:r>
+        <w:rPr>
+          <w:sz w:val="20"/>
+          <w:szCs w:val="18"/>
+        </w:rPr>
+        <w:t xml:space="preserve"> </w:t>
+      </w:r>
+      <w:proofErr w:type="spellStart"/>
+      <w:r>
+        <w:rPr>
+          <w:sz w:val="20"/>
+          <w:szCs w:val="18"/>
+        </w:rPr>
         <w:t>only</w:t>
       </w:r>
       <w:proofErr w:type="spellEnd"/>
       <w:r>
+        <w:rPr>
+          <w:sz w:val="20"/>
+          <w:szCs w:val="18"/>
+        </w:rPr>
         <w:t xml:space="preserve"> file in </w:t>
       </w:r>
       <w:proofErr w:type="spellStart"/>
       <w:r>
+        <w:rPr>
+          <w:sz w:val="20"/>
+          <w:szCs w:val="18"/>
+        </w:rPr>
         <w:t>that</w:t>
       </w:r>
       <w:proofErr w:type="spellEnd"/>
       <w:r>
+        <w:rPr>
+          <w:sz w:val="20"/>
+          <w:szCs w:val="18"/>
+        </w:rPr>
         <w:t xml:space="preserve"> folder, </w:t>
       </w:r>
-      <w:proofErr w:type="spellStart"/>
-      <w:r>
+      <w:r>
+        <w:rPr>
+          <w:sz w:val="20"/>
+          <w:szCs w:val="18"/>
+        </w:rPr>
+        <w:t>pressing tab</w:t>
+      </w:r>
+      <w:r>
+        <w:rPr>
+          <w:sz w:val="20"/>
+          <w:szCs w:val="18"/>
+        </w:rPr>
+        <w:t xml:space="preserve"> </w:t>
+      </w:r>
+      <w:proofErr w:type="spellStart"/>
+      <w:r>
+        <w:rPr>
+          <w:sz w:val="20"/>
+          <w:szCs w:val="18"/>
+        </w:rPr>
+        <w:t>will</w:t>
+      </w:r>
+      <w:proofErr w:type="spellEnd"/>
+      <w:r>
+        <w:rPr>
+          <w:sz w:val="20"/>
+          <w:szCs w:val="18"/>
+        </w:rPr>
+        <w:t xml:space="preserve"> auto complete </w:t>
+      </w:r>
+      <w:proofErr w:type="spellStart"/>
+      <w:r>
+        <w:rPr>
+          <w:sz w:val="20"/>
+          <w:szCs w:val="18"/>
+        </w:rPr>
         <w:t>the</w:t>
       </w:r>
       <w:proofErr w:type="spellEnd"/>
       <w:r>
-        <w:t xml:space="preserve"> </w:t>
-      </w:r>
-      <w:proofErr w:type="spellStart"/>
-      <w:r>
+        <w:rPr>
+          <w:sz w:val="20"/>
+          <w:szCs w:val="18"/>
+        </w:rPr>
+        <w:t xml:space="preserve"> </w:t>
+      </w:r>
+      <w:proofErr w:type="spellStart"/>
+      <w:r>
+        <w:rPr>
+          <w:sz w:val="20"/>
+          <w:szCs w:val="18"/>
+        </w:rPr>
         <w:t>command</w:t>
       </w:r>
       <w:proofErr w:type="spellEnd"/>
       <w:r>
-        <w:t xml:space="preserve"> line </w:t>
-      </w:r>
-      <w:proofErr w:type="spellStart"/>
-      <w:r>
-        <w:t>will</w:t>
-      </w:r>
-      <w:proofErr w:type="spellEnd"/>
-      <w:r>
-        <w:t xml:space="preserve"> auto complete </w:t>
-      </w:r>
-      <w:proofErr w:type="spellStart"/>
-      <w:r>
+        <w:rPr>
+          <w:sz w:val="20"/>
+          <w:szCs w:val="18"/>
+        </w:rPr>
+        <w:t xml:space="preserve"> </w:t>
+      </w:r>
+      <w:proofErr w:type="spellStart"/>
+      <w:r>
+        <w:rPr>
+          <w:sz w:val="20"/>
+          <w:szCs w:val="18"/>
+        </w:rPr>
+        <w:t>by</w:t>
+      </w:r>
+      <w:proofErr w:type="spellEnd"/>
+      <w:r>
+        <w:rPr>
+          <w:sz w:val="20"/>
+          <w:szCs w:val="18"/>
+        </w:rPr>
+        <w:t xml:space="preserve"> entering </w:t>
+      </w:r>
+      <w:proofErr w:type="spellStart"/>
+      <w:r>
+        <w:rPr>
+          <w:sz w:val="20"/>
+          <w:szCs w:val="18"/>
+        </w:rPr>
         <w:t>the</w:t>
       </w:r>
       <w:proofErr w:type="spellEnd"/>
       <w:r>
-        <w:t xml:space="preserve"> </w:t>
-      </w:r>
-      <w:proofErr w:type="spellStart"/>
-      <w:r>
-        <w:t>command</w:t>
-      </w:r>
-      <w:proofErr w:type="spellEnd"/>
-      <w:r>
-        <w:t xml:space="preserve"> </w:t>
-      </w:r>
-      <w:proofErr w:type="spellStart"/>
-      <w:r>
-        <w:t>by</w:t>
-      </w:r>
-      <w:proofErr w:type="spellEnd"/>
-      <w:r>
-        <w:t xml:space="preserve"> entering </w:t>
-      </w:r>
-      <w:proofErr w:type="spellStart"/>
-      <w:r>
+        <w:rPr>
+          <w:sz w:val="20"/>
+          <w:szCs w:val="18"/>
+        </w:rPr>
+        <w:t xml:space="preserve"> name of </w:t>
+      </w:r>
+      <w:proofErr w:type="spellStart"/>
+      <w:r>
+        <w:rPr>
+          <w:sz w:val="20"/>
+          <w:szCs w:val="18"/>
+        </w:rPr>
         <w:t>the</w:t>
       </w:r>
       <w:proofErr w:type="spellEnd"/>
       <w:r>
-        <w:t xml:space="preserve"> name of </w:t>
-      </w:r>
-      <w:proofErr w:type="spellStart"/>
-      <w:r>
-        <w:t>the</w:t>
-      </w:r>
-      <w:proofErr w:type="spellEnd"/>
-      <w:r>
+        <w:rPr>
+          <w:sz w:val="20"/>
+          <w:szCs w:val="18"/>
+        </w:rPr>
         <w:t xml:space="preserve"> .</w:t>
       </w:r>
       <w:proofErr w:type="spellStart"/>
       <w:r>
+        <w:rPr>
+          <w:sz w:val="20"/>
+          <w:szCs w:val="18"/>
+        </w:rPr>
         <w:t>jar</w:t>
       </w:r>
       <w:proofErr w:type="spellEnd"/>
       <w:r>
+        <w:rPr>
+          <w:sz w:val="20"/>
+          <w:szCs w:val="18"/>
+        </w:rPr>
         <w:t xml:space="preserve"> file. Eg: </w:t>
       </w:r>
       <w:proofErr w:type="spellStart"/>
@@ -4322,6 +5067,8 @@
         <w:rPr>
           <w:i/>
           <w:iCs/>
+          <w:sz w:val="20"/>
+          <w:szCs w:val="18"/>
         </w:rPr>
         <w:t>java</w:t>
       </w:r>
@@ -4330,6 +5077,8 @@
         <w:rPr>
           <w:i/>
           <w:iCs/>
+          <w:sz w:val="20"/>
+          <w:szCs w:val="18"/>
         </w:rPr>
         <w:t xml:space="preserve"> -</w:t>
       </w:r>
@@ -4338,6 +5087,8 @@
         <w:rPr>
           <w:i/>
           <w:iCs/>
+          <w:sz w:val="20"/>
+          <w:szCs w:val="18"/>
         </w:rPr>
         <w:t>jar</w:t>
       </w:r>
@@ -4346,6 +5097,8 @@
         <w:rPr>
           <w:i/>
           <w:iCs/>
+          <w:sz w:val="20"/>
+          <w:szCs w:val="18"/>
         </w:rPr>
         <w:t xml:space="preserve"> TSB_Profile_Generator_v1.1.3.jar</w:t>
       </w:r>
@@ -4391,7 +5144,13 @@
       </w:r>
       <w:proofErr w:type="spellEnd"/>
       <w:r>
-        <w:t xml:space="preserve"> program </w:t>
+        <w:t xml:space="preserve"> </w:t>
+      </w:r>
+      <w:r>
+        <w:t>generator</w:t>
+      </w:r>
+      <w:r>
+        <w:t xml:space="preserve"> </w:t>
       </w:r>
       <w:proofErr w:type="spellStart"/>
       <w:r>
@@ -4505,11 +5264,17 @@
       </w:r>
       <w:proofErr w:type="spellEnd"/>
       <w:r>
-        <w:t xml:space="preserve"> do steps 4 </w:t>
-      </w:r>
-      <w:proofErr w:type="spellStart"/>
-      <w:r>
-        <w:t>and</w:t>
+        <w:t xml:space="preserve"> do steps 4</w:t>
+      </w:r>
+      <w:r>
+        <w:t>,</w:t>
+      </w:r>
+      <w:r>
+        <w:t xml:space="preserve"> a</w:t>
+      </w:r>
+      <w:proofErr w:type="spellStart"/>
+      <w:r>
+        <w:t>nd</w:t>
       </w:r>
       <w:proofErr w:type="spellEnd"/>
       <w:r>
@@ -4813,7 +5578,13 @@
       </w:r>
       <w:proofErr w:type="spellEnd"/>
       <w:r>
-        <w:t xml:space="preserve"> program </w:t>
+        <w:t xml:space="preserve"> </w:t>
+      </w:r>
+      <w:r>
+        <w:t>generator</w:t>
+      </w:r>
+      <w:r>
+        <w:t xml:space="preserve"> </w:t>
       </w:r>
       <w:proofErr w:type="spellStart"/>
       <w:r>
@@ -4920,420 +5691,6 @@
       </w:r>
       <w:r>
         <w:t>.</w:t>
-      </w:r>
-    </w:p>
-    <w:p>
-      <w:pPr>
-        <w:rPr>
-          <w:rFonts w:eastAsiaTheme="majorEastAsia" w:cstheme="majorBidi"/>
-          <w:b/>
-          <w:color w:val="000000" w:themeColor="text1"/>
-          <w:sz w:val="32"/>
-          <w:szCs w:val="32"/>
-        </w:rPr>
-      </w:pPr>
-      <w:r>
-        <w:br w:type="page"/>
-      </w:r>
-    </w:p>
-    <w:p>
-      <w:pPr>
-        <w:pStyle w:val="Kop1"/>
-      </w:pPr>
-      <w:bookmarkStart w:id="2" w:name="_Toc65619684"/>
-      <w:r>
-        <w:lastRenderedPageBreak/>
-        <w:t>Retrieve credit card details</w:t>
-      </w:r>
-      <w:bookmarkEnd w:id="2"/>
-    </w:p>
-    <w:p>
-      <w:pPr>
-        <w:pStyle w:val="Geenafstand0"/>
-      </w:pPr>
-      <w:r>
-        <w:t xml:space="preserve">The program </w:t>
-      </w:r>
-      <w:proofErr w:type="spellStart"/>
-      <w:r>
-        <w:t>can</w:t>
-      </w:r>
-      <w:proofErr w:type="spellEnd"/>
-      <w:r>
-        <w:t xml:space="preserve"> </w:t>
-      </w:r>
-      <w:proofErr w:type="spellStart"/>
-      <w:r>
-        <w:t>retrieve</w:t>
-      </w:r>
-      <w:proofErr w:type="spellEnd"/>
-      <w:r>
-        <w:t xml:space="preserve"> </w:t>
-      </w:r>
-      <w:proofErr w:type="spellStart"/>
-      <w:r>
-        <w:t>your</w:t>
-      </w:r>
-      <w:proofErr w:type="spellEnd"/>
-      <w:r>
-        <w:t xml:space="preserve"> credit card details </w:t>
-      </w:r>
-      <w:proofErr w:type="spellStart"/>
-      <w:r>
-        <w:t>from</w:t>
-      </w:r>
-      <w:proofErr w:type="spellEnd"/>
-      <w:r>
-        <w:t xml:space="preserve"> </w:t>
-      </w:r>
-      <w:proofErr w:type="spellStart"/>
-      <w:r>
-        <w:t>your</w:t>
-      </w:r>
-      <w:proofErr w:type="spellEnd"/>
-      <w:r>
-        <w:t xml:space="preserve"> </w:t>
-      </w:r>
-      <w:proofErr w:type="spellStart"/>
-      <w:r>
-        <w:t>profiles</w:t>
-      </w:r>
-      <w:proofErr w:type="spellEnd"/>
-      <w:r>
-        <w:t xml:space="preserve"> export </w:t>
-      </w:r>
-      <w:proofErr w:type="spellStart"/>
-      <w:r>
-        <w:t>from</w:t>
-      </w:r>
-      <w:proofErr w:type="spellEnd"/>
-      <w:r>
-        <w:t xml:space="preserve"> TSB. </w:t>
-      </w:r>
-      <w:proofErr w:type="spellStart"/>
-      <w:r>
-        <w:t>Exporting</w:t>
-      </w:r>
-      <w:proofErr w:type="spellEnd"/>
-      <w:r>
-        <w:t xml:space="preserve"> </w:t>
-      </w:r>
-      <w:proofErr w:type="spellStart"/>
-      <w:r>
-        <w:t>your</w:t>
-      </w:r>
-      <w:proofErr w:type="spellEnd"/>
-      <w:r>
-        <w:t xml:space="preserve"> </w:t>
-      </w:r>
-      <w:proofErr w:type="spellStart"/>
-      <w:r>
-        <w:t>profiles</w:t>
-      </w:r>
-      <w:proofErr w:type="spellEnd"/>
-      <w:r>
-        <w:t xml:space="preserve"> </w:t>
-      </w:r>
-      <w:proofErr w:type="spellStart"/>
-      <w:r>
-        <w:t>within</w:t>
-      </w:r>
-      <w:proofErr w:type="spellEnd"/>
-      <w:r>
-        <w:t xml:space="preserve"> TSB </w:t>
-      </w:r>
-      <w:proofErr w:type="spellStart"/>
-      <w:r>
-        <w:t>will</w:t>
-      </w:r>
-      <w:proofErr w:type="spellEnd"/>
-      <w:r>
-        <w:t xml:space="preserve"> </w:t>
-      </w:r>
-      <w:proofErr w:type="spellStart"/>
-      <w:r>
-        <w:t>create</w:t>
-      </w:r>
-      <w:proofErr w:type="spellEnd"/>
-      <w:r>
-        <w:t xml:space="preserve"> a .</w:t>
-      </w:r>
-      <w:proofErr w:type="spellStart"/>
-      <w:r>
-        <w:t>json</w:t>
-      </w:r>
-      <w:proofErr w:type="spellEnd"/>
-      <w:r>
-        <w:t xml:space="preserve"> file. </w:t>
-      </w:r>
-      <w:proofErr w:type="spellStart"/>
-      <w:r>
-        <w:t>You</w:t>
-      </w:r>
-      <w:proofErr w:type="spellEnd"/>
-      <w:r>
-        <w:t xml:space="preserve"> have </w:t>
-      </w:r>
-      <w:proofErr w:type="spellStart"/>
-      <w:r>
-        <w:t>to</w:t>
-      </w:r>
-      <w:proofErr w:type="spellEnd"/>
-      <w:r>
-        <w:t xml:space="preserve"> </w:t>
-      </w:r>
-      <w:proofErr w:type="spellStart"/>
-      <w:r>
-        <w:t>place</w:t>
-      </w:r>
-      <w:proofErr w:type="spellEnd"/>
-      <w:r>
-        <w:t xml:space="preserve"> </w:t>
-      </w:r>
-      <w:proofErr w:type="spellStart"/>
-      <w:r>
-        <w:t>t</w:t>
-      </w:r>
-      <w:r>
-        <w:t>his</w:t>
-      </w:r>
-      <w:proofErr w:type="spellEnd"/>
-      <w:r>
-        <w:t xml:space="preserve"> file in </w:t>
-      </w:r>
-      <w:proofErr w:type="spellStart"/>
-      <w:r>
-        <w:t>the</w:t>
-      </w:r>
-      <w:proofErr w:type="spellEnd"/>
-      <w:r>
-        <w:t xml:space="preserve"> input folder of </w:t>
-      </w:r>
-      <w:proofErr w:type="spellStart"/>
-      <w:r>
-        <w:t>the</w:t>
-      </w:r>
-      <w:proofErr w:type="spellEnd"/>
-      <w:r>
-        <w:t xml:space="preserve"> generator. </w:t>
-      </w:r>
-      <w:proofErr w:type="spellStart"/>
-      <w:r>
-        <w:t>This</w:t>
-      </w:r>
-      <w:proofErr w:type="spellEnd"/>
-      <w:r>
-        <w:t xml:space="preserve"> folder is </w:t>
-      </w:r>
-      <w:proofErr w:type="spellStart"/>
-      <w:r>
-        <w:t>located</w:t>
-      </w:r>
-      <w:proofErr w:type="spellEnd"/>
-      <w:r>
-        <w:t xml:space="preserve"> at </w:t>
-      </w:r>
-      <w:r>
-        <w:rPr>
-          <w:i/>
-          <w:iCs/>
-        </w:rPr>
-        <w:t>C:/TSB Profile Generator/input</w:t>
-      </w:r>
-      <w:r>
-        <w:t xml:space="preserve">. </w:t>
-      </w:r>
-      <w:proofErr w:type="spellStart"/>
-      <w:r>
-        <w:t>This</w:t>
-      </w:r>
-      <w:proofErr w:type="spellEnd"/>
-      <w:r>
-        <w:t xml:space="preserve"> folder </w:t>
-      </w:r>
-      <w:proofErr w:type="spellStart"/>
-      <w:r>
-        <w:t>will</w:t>
-      </w:r>
-      <w:proofErr w:type="spellEnd"/>
-      <w:r>
-        <w:t xml:space="preserve"> </w:t>
-      </w:r>
-      <w:proofErr w:type="spellStart"/>
-      <w:r>
-        <w:t>be</w:t>
-      </w:r>
-      <w:proofErr w:type="spellEnd"/>
-      <w:r>
-        <w:t xml:space="preserve"> </w:t>
-      </w:r>
-      <w:proofErr w:type="spellStart"/>
-      <w:r>
-        <w:t>created</w:t>
-      </w:r>
-      <w:proofErr w:type="spellEnd"/>
-      <w:r>
-        <w:t xml:space="preserve"> </w:t>
-      </w:r>
-      <w:proofErr w:type="spellStart"/>
-      <w:r>
-        <w:t>when</w:t>
-      </w:r>
-      <w:proofErr w:type="spellEnd"/>
-      <w:r>
-        <w:t xml:space="preserve"> </w:t>
-      </w:r>
-      <w:proofErr w:type="spellStart"/>
-      <w:r>
-        <w:t>you</w:t>
-      </w:r>
-      <w:proofErr w:type="spellEnd"/>
-      <w:r>
-        <w:t xml:space="preserve"> first run </w:t>
-      </w:r>
-      <w:proofErr w:type="spellStart"/>
-      <w:r>
-        <w:t>this</w:t>
-      </w:r>
-      <w:proofErr w:type="spellEnd"/>
-      <w:r>
-        <w:t xml:space="preserve"> </w:t>
-      </w:r>
-      <w:proofErr w:type="spellStart"/>
-      <w:r>
-        <w:t>functionality</w:t>
-      </w:r>
-      <w:proofErr w:type="spellEnd"/>
-      <w:r>
-        <w:t xml:space="preserve">. The program </w:t>
-      </w:r>
-      <w:proofErr w:type="spellStart"/>
-      <w:r>
-        <w:t>will</w:t>
-      </w:r>
-      <w:proofErr w:type="spellEnd"/>
-      <w:r>
-        <w:t xml:space="preserve"> </w:t>
-      </w:r>
-      <w:proofErr w:type="spellStart"/>
-      <w:r>
-        <w:t>ask</w:t>
-      </w:r>
-      <w:proofErr w:type="spellEnd"/>
-      <w:r>
-        <w:t xml:space="preserve"> </w:t>
-      </w:r>
-      <w:proofErr w:type="spellStart"/>
-      <w:r>
-        <w:t>you</w:t>
-      </w:r>
-      <w:proofErr w:type="spellEnd"/>
-      <w:r>
-        <w:t xml:space="preserve"> </w:t>
-      </w:r>
-      <w:proofErr w:type="spellStart"/>
-      <w:r>
-        <w:t>to</w:t>
-      </w:r>
-      <w:proofErr w:type="spellEnd"/>
-      <w:r>
-        <w:t xml:space="preserve"> </w:t>
-      </w:r>
-      <w:proofErr w:type="spellStart"/>
-      <w:r>
-        <w:t>place</w:t>
-      </w:r>
-      <w:proofErr w:type="spellEnd"/>
-      <w:r>
-        <w:t xml:space="preserve"> </w:t>
-      </w:r>
-      <w:proofErr w:type="spellStart"/>
-      <w:r>
-        <w:t>your</w:t>
-      </w:r>
-      <w:proofErr w:type="spellEnd"/>
-      <w:r>
-        <w:t xml:space="preserve"> TSB export </w:t>
-      </w:r>
-      <w:proofErr w:type="spellStart"/>
-      <w:r>
-        <w:t>into</w:t>
-      </w:r>
-      <w:proofErr w:type="spellEnd"/>
-      <w:r>
-        <w:t xml:space="preserve"> </w:t>
-      </w:r>
-      <w:proofErr w:type="spellStart"/>
-      <w:r>
-        <w:t>the</w:t>
-      </w:r>
-      <w:proofErr w:type="spellEnd"/>
-      <w:r>
-        <w:t xml:space="preserve"> folder, </w:t>
-      </w:r>
-      <w:proofErr w:type="spellStart"/>
-      <w:r>
-        <w:t>and</w:t>
-      </w:r>
-      <w:proofErr w:type="spellEnd"/>
-      <w:r>
-        <w:t xml:space="preserve"> </w:t>
-      </w:r>
-      <w:proofErr w:type="spellStart"/>
-      <w:r>
-        <w:t>to</w:t>
-      </w:r>
-      <w:proofErr w:type="spellEnd"/>
-      <w:r>
-        <w:t xml:space="preserve"> </w:t>
-      </w:r>
-      <w:proofErr w:type="spellStart"/>
-      <w:r>
-        <w:t>rerun</w:t>
-      </w:r>
-      <w:proofErr w:type="spellEnd"/>
-      <w:r>
-        <w:t xml:space="preserve"> </w:t>
-      </w:r>
-      <w:proofErr w:type="spellStart"/>
-      <w:r>
-        <w:t>the</w:t>
-      </w:r>
-      <w:proofErr w:type="spellEnd"/>
-      <w:r>
-        <w:t xml:space="preserve"> program </w:t>
-      </w:r>
-      <w:proofErr w:type="spellStart"/>
-      <w:r>
-        <w:t>after</w:t>
-      </w:r>
-      <w:proofErr w:type="spellEnd"/>
-      <w:r>
-        <w:t xml:space="preserve"> </w:t>
-      </w:r>
-      <w:proofErr w:type="spellStart"/>
-      <w:r>
-        <w:t>you’ve</w:t>
-      </w:r>
-      <w:proofErr w:type="spellEnd"/>
-      <w:r>
-        <w:t xml:space="preserve"> </w:t>
-      </w:r>
-      <w:proofErr w:type="spellStart"/>
-      <w:r>
-        <w:t>done</w:t>
-      </w:r>
-      <w:proofErr w:type="spellEnd"/>
-      <w:r>
-        <w:t xml:space="preserve"> </w:t>
-      </w:r>
-      <w:proofErr w:type="spellStart"/>
-      <w:r>
-        <w:t>that</w:t>
-      </w:r>
-      <w:proofErr w:type="spellEnd"/>
-      <w:r>
-        <w:t xml:space="preserve">. </w:t>
       </w:r>
     </w:p>
     <w:p>
@@ -5346,11 +5703,11 @@
         <w:pStyle w:val="Geenafstand0"/>
       </w:pPr>
       <w:r>
-        <w:t>The .</w:t>
-      </w:r>
-      <w:proofErr w:type="spellStart"/>
-      <w:r>
-        <w:t>txt</w:t>
+        <w:t xml:space="preserve">We </w:t>
+      </w:r>
+      <w:proofErr w:type="spellStart"/>
+      <w:r>
+        <w:t>know</w:t>
       </w:r>
       <w:proofErr w:type="spellEnd"/>
       <w:r>
@@ -5366,39 +5723,79 @@
       </w:r>
       <w:proofErr w:type="spellStart"/>
       <w:r>
-        <w:t>gets</w:t>
-      </w:r>
-      <w:proofErr w:type="spellEnd"/>
-      <w:r>
-        <w:t xml:space="preserve"> </w:t>
-      </w:r>
-      <w:proofErr w:type="spellStart"/>
-      <w:r>
-        <w:t>generated</w:t>
-      </w:r>
-      <w:proofErr w:type="spellEnd"/>
-      <w:r>
-        <w:t xml:space="preserve"> </w:t>
-      </w:r>
-      <w:proofErr w:type="spellStart"/>
-      <w:r>
-        <w:t>by</w:t>
-      </w:r>
-      <w:proofErr w:type="spellEnd"/>
-      <w:r>
-        <w:t xml:space="preserve"> </w:t>
-      </w:r>
-      <w:proofErr w:type="spellStart"/>
-      <w:r>
-        <w:t>this</w:t>
-      </w:r>
-      <w:proofErr w:type="spellEnd"/>
-      <w:r>
-        <w:t xml:space="preserve"> </w:t>
-      </w:r>
-      <w:proofErr w:type="spellStart"/>
-      <w:r>
-        <w:t>functionality</w:t>
+        <w:t>using</w:t>
+      </w:r>
+      <w:proofErr w:type="spellEnd"/>
+      <w:r>
+        <w:t xml:space="preserve"> </w:t>
+      </w:r>
+      <w:proofErr w:type="spellStart"/>
+      <w:r>
+        <w:t>the</w:t>
+      </w:r>
+      <w:proofErr w:type="spellEnd"/>
+      <w:r>
+        <w:t xml:space="preserve"> </w:t>
+      </w:r>
+      <w:proofErr w:type="spellStart"/>
+      <w:r>
+        <w:t>command</w:t>
+      </w:r>
+      <w:proofErr w:type="spellEnd"/>
+      <w:r>
+        <w:t xml:space="preserve"> line </w:t>
+      </w:r>
+      <w:proofErr w:type="spellStart"/>
+      <w:r>
+        <w:t>isn’t</w:t>
+      </w:r>
+      <w:proofErr w:type="spellEnd"/>
+      <w:r>
+        <w:t xml:space="preserve"> </w:t>
+      </w:r>
+      <w:proofErr w:type="spellStart"/>
+      <w:r>
+        <w:t>favorable</w:t>
+      </w:r>
+      <w:proofErr w:type="spellEnd"/>
+      <w:r>
+        <w:t xml:space="preserve">. </w:t>
+      </w:r>
+      <w:proofErr w:type="spellStart"/>
+      <w:r>
+        <w:t>If</w:t>
+      </w:r>
+      <w:proofErr w:type="spellEnd"/>
+      <w:r>
+        <w:t xml:space="preserve"> </w:t>
+      </w:r>
+      <w:proofErr w:type="spellStart"/>
+      <w:r>
+        <w:t>you</w:t>
+      </w:r>
+      <w:proofErr w:type="spellEnd"/>
+      <w:r>
+        <w:t xml:space="preserve"> </w:t>
+      </w:r>
+      <w:proofErr w:type="spellStart"/>
+      <w:r>
+        <w:t>need</w:t>
+      </w:r>
+      <w:proofErr w:type="spellEnd"/>
+      <w:r>
+        <w:t xml:space="preserve"> </w:t>
+      </w:r>
+      <w:proofErr w:type="spellStart"/>
+      <w:r>
+        <w:t>any</w:t>
+      </w:r>
+      <w:proofErr w:type="spellEnd"/>
+      <w:r>
+        <w:t xml:space="preserve"> help, </w:t>
+      </w:r>
+      <w:proofErr w:type="spellStart"/>
+      <w:r>
+        <w:t>you</w:t>
       </w:r>
       <w:proofErr w:type="spellEnd"/>
       <w:r>
@@ -5414,51 +5811,27 @@
       </w:r>
       <w:proofErr w:type="spellStart"/>
       <w:r>
-        <w:t>be</w:t>
-      </w:r>
-      <w:proofErr w:type="spellEnd"/>
-      <w:r>
-        <w:t xml:space="preserve"> </w:t>
-      </w:r>
-      <w:proofErr w:type="spellStart"/>
-      <w:r>
-        <w:t>used</w:t>
-      </w:r>
-      <w:proofErr w:type="spellEnd"/>
-      <w:r>
-        <w:t xml:space="preserve"> </w:t>
-      </w:r>
-      <w:proofErr w:type="spellStart"/>
-      <w:r>
-        <w:t>for</w:t>
-      </w:r>
-      <w:proofErr w:type="spellEnd"/>
-      <w:r>
-        <w:t xml:space="preserve"> </w:t>
-      </w:r>
-      <w:proofErr w:type="spellStart"/>
-      <w:r>
-        <w:t>generating</w:t>
-      </w:r>
-      <w:proofErr w:type="spellEnd"/>
-      <w:r>
-        <w:t xml:space="preserve"> TSB </w:t>
-      </w:r>
-      <w:proofErr w:type="spellStart"/>
-      <w:r>
-        <w:t>profiles</w:t>
-      </w:r>
-      <w:proofErr w:type="spellEnd"/>
-      <w:r>
-        <w:t xml:space="preserve">. The </w:t>
-      </w:r>
-      <w:proofErr w:type="spellStart"/>
-      <w:r>
-        <w:t>generating</w:t>
-      </w:r>
-      <w:proofErr w:type="spellEnd"/>
-      <w:r>
-        <w:t xml:space="preserve"> of </w:t>
+        <w:t>ask</w:t>
+      </w:r>
+      <w:proofErr w:type="spellEnd"/>
+      <w:r>
+        <w:t xml:space="preserve"> </w:t>
+      </w:r>
+      <w:proofErr w:type="spellStart"/>
+      <w:r>
+        <w:t>your</w:t>
+      </w:r>
+      <w:proofErr w:type="spellEnd"/>
+      <w:r>
+        <w:t xml:space="preserve"> </w:t>
+      </w:r>
+      <w:proofErr w:type="spellStart"/>
+      <w:r>
+        <w:t>questions</w:t>
+      </w:r>
+      <w:proofErr w:type="spellEnd"/>
+      <w:r>
+        <w:t xml:space="preserve"> in </w:t>
       </w:r>
       <w:proofErr w:type="spellStart"/>
       <w:r>
@@ -5466,23 +5839,15 @@
       </w:r>
       <w:proofErr w:type="spellEnd"/>
       <w:r>
-        <w:t xml:space="preserve"> </w:t>
-      </w:r>
-      <w:proofErr w:type="spellStart"/>
-      <w:r>
-        <w:t>profiles</w:t>
-      </w:r>
-      <w:proofErr w:type="spellEnd"/>
-      <w:r>
-        <w:t xml:space="preserve"> </w:t>
-      </w:r>
-      <w:proofErr w:type="spellStart"/>
-      <w:r>
-        <w:t>and</w:t>
-      </w:r>
-      <w:proofErr w:type="spellEnd"/>
-      <w:r>
-        <w:t xml:space="preserve"> </w:t>
+        <w:t xml:space="preserve"> #help </w:t>
+      </w:r>
+      <w:proofErr w:type="spellStart"/>
+      <w:r>
+        <w:t>channel</w:t>
+      </w:r>
+      <w:proofErr w:type="spellEnd"/>
+      <w:r>
+        <w:t xml:space="preserve"> on </w:t>
       </w:r>
       <w:proofErr w:type="spellStart"/>
       <w:r>
@@ -5494,209 +5859,425 @@
       </w:r>
       <w:proofErr w:type="spellStart"/>
       <w:r>
-        <w:t>jigging</w:t>
-      </w:r>
-      <w:proofErr w:type="spellEnd"/>
-      <w:r>
-        <w:t xml:space="preserve"> of </w:t>
-      </w:r>
-      <w:proofErr w:type="spellStart"/>
-      <w:r>
-        <w:t>the</w:t>
-      </w:r>
-      <w:proofErr w:type="spellEnd"/>
-      <w:r>
-        <w:t xml:space="preserve"> </w:t>
-      </w:r>
-      <w:proofErr w:type="spellStart"/>
-      <w:r>
-        <w:t>address</w:t>
-      </w:r>
-      <w:r>
-        <w:t>es</w:t>
-      </w:r>
-      <w:proofErr w:type="spellEnd"/>
-      <w:r>
-        <w:t xml:space="preserve"> </w:t>
-      </w:r>
-      <w:proofErr w:type="spellStart"/>
-      <w:r>
-        <w:t>will</w:t>
-      </w:r>
-      <w:proofErr w:type="spellEnd"/>
-      <w:r>
-        <w:t xml:space="preserve"> </w:t>
-      </w:r>
-      <w:proofErr w:type="spellStart"/>
-      <w:r>
-        <w:t>be</w:t>
-      </w:r>
-      <w:proofErr w:type="spellEnd"/>
-      <w:r>
-        <w:t xml:space="preserve"> </w:t>
-      </w:r>
-      <w:proofErr w:type="spellStart"/>
-      <w:r>
-        <w:t>explained</w:t>
-      </w:r>
-      <w:proofErr w:type="spellEnd"/>
-      <w:r>
-        <w:t xml:space="preserve"> </w:t>
-      </w:r>
-      <w:proofErr w:type="spellStart"/>
-      <w:r>
-        <w:t>further</w:t>
-      </w:r>
-      <w:proofErr w:type="spellEnd"/>
-      <w:r>
-        <w:t xml:space="preserve"> in </w:t>
-      </w:r>
-      <w:proofErr w:type="spellStart"/>
-      <w:r>
-        <w:t>the</w:t>
-      </w:r>
-      <w:proofErr w:type="spellEnd"/>
-      <w:r>
-        <w:t xml:space="preserve"> next </w:t>
-      </w:r>
-      <w:proofErr w:type="spellStart"/>
-      <w:r>
-        <w:t>chapter</w:t>
-      </w:r>
-      <w:proofErr w:type="spellEnd"/>
-      <w:r>
-        <w:t xml:space="preserve"> of </w:t>
-      </w:r>
-      <w:proofErr w:type="spellStart"/>
-      <w:r>
-        <w:t>this</w:t>
-      </w:r>
-      <w:proofErr w:type="spellEnd"/>
-      <w:r>
-        <w:t xml:space="preserve"> </w:t>
-      </w:r>
-      <w:r>
-        <w:t>guide</w:t>
-      </w:r>
-      <w:r>
-        <w:t>.</w:t>
-      </w:r>
+        <w:t>discord</w:t>
+      </w:r>
+      <w:proofErr w:type="spellEnd"/>
+      <w:r>
+        <w:t xml:space="preserve"> server.</w:t>
+      </w:r>
+    </w:p>
+    <w:p>
+      <w:pPr>
+        <w:rPr>
+          <w:rFonts w:eastAsiaTheme="majorEastAsia" w:cstheme="majorBidi"/>
+          <w:b/>
+          <w:color w:val="000000" w:themeColor="text1"/>
+          <w:sz w:val="32"/>
+          <w:szCs w:val="32"/>
+        </w:rPr>
+      </w:pPr>
+      <w:r>
+        <w:br w:type="page"/>
+      </w:r>
+    </w:p>
+    <w:p>
+      <w:pPr>
+        <w:pStyle w:val="Kop1"/>
+      </w:pPr>
+      <w:bookmarkStart w:id="2" w:name="_Toc66042777"/>
+      <w:r>
+        <w:lastRenderedPageBreak/>
+        <w:t>Retrieve credit card details</w:t>
+      </w:r>
+      <w:bookmarkEnd w:id="2"/>
     </w:p>
     <w:p>
       <w:pPr>
         <w:pStyle w:val="Geenafstand0"/>
       </w:pPr>
-    </w:p>
-    <w:p>
-      <w:pPr>
-        <w:pStyle w:val="Geenafstand0"/>
+      <w:r>
+        <w:t xml:space="preserve">The program </w:t>
+      </w:r>
+      <w:proofErr w:type="spellStart"/>
+      <w:r>
+        <w:t>can</w:t>
+      </w:r>
+      <w:proofErr w:type="spellEnd"/>
+      <w:r>
+        <w:t xml:space="preserve"> </w:t>
+      </w:r>
+      <w:proofErr w:type="spellStart"/>
+      <w:r>
+        <w:t>retrieve</w:t>
+      </w:r>
+      <w:proofErr w:type="spellEnd"/>
+      <w:r>
+        <w:t xml:space="preserve"> </w:t>
+      </w:r>
+      <w:proofErr w:type="spellStart"/>
+      <w:r>
+        <w:t>your</w:t>
+      </w:r>
+      <w:proofErr w:type="spellEnd"/>
+      <w:r>
+        <w:t xml:space="preserve"> credit card details </w:t>
+      </w:r>
+      <w:proofErr w:type="spellStart"/>
+      <w:r>
+        <w:t>from</w:t>
+      </w:r>
+      <w:proofErr w:type="spellEnd"/>
+      <w:r>
+        <w:t xml:space="preserve"> </w:t>
+      </w:r>
+      <w:proofErr w:type="spellStart"/>
+      <w:r>
+        <w:t>your</w:t>
+      </w:r>
+      <w:proofErr w:type="spellEnd"/>
+      <w:r>
+        <w:t xml:space="preserve"> </w:t>
+      </w:r>
+      <w:proofErr w:type="spellStart"/>
+      <w:r>
+        <w:t>profiles</w:t>
+      </w:r>
+      <w:proofErr w:type="spellEnd"/>
+      <w:r>
+        <w:t xml:space="preserve"> export </w:t>
+      </w:r>
+      <w:proofErr w:type="spellStart"/>
+      <w:r>
+        <w:t>from</w:t>
+      </w:r>
+      <w:proofErr w:type="spellEnd"/>
+      <w:r>
+        <w:t xml:space="preserve"> TSB. </w:t>
+      </w:r>
+      <w:proofErr w:type="spellStart"/>
+      <w:r>
+        <w:t>Exporting</w:t>
+      </w:r>
+      <w:proofErr w:type="spellEnd"/>
+      <w:r>
+        <w:t xml:space="preserve"> </w:t>
+      </w:r>
+      <w:proofErr w:type="spellStart"/>
+      <w:r>
+        <w:t>your</w:t>
+      </w:r>
+      <w:proofErr w:type="spellEnd"/>
+      <w:r>
+        <w:t xml:space="preserve"> </w:t>
+      </w:r>
+      <w:proofErr w:type="spellStart"/>
+      <w:r>
+        <w:t>profiles</w:t>
+      </w:r>
+      <w:proofErr w:type="spellEnd"/>
+      <w:r>
+        <w:t xml:space="preserve"> </w:t>
+      </w:r>
+      <w:proofErr w:type="spellStart"/>
+      <w:r>
+        <w:t>within</w:t>
+      </w:r>
+      <w:proofErr w:type="spellEnd"/>
+      <w:r>
+        <w:t xml:space="preserve"> TSB </w:t>
+      </w:r>
+      <w:proofErr w:type="spellStart"/>
+      <w:r>
+        <w:t>will</w:t>
+      </w:r>
+      <w:proofErr w:type="spellEnd"/>
+      <w:r>
+        <w:t xml:space="preserve"> </w:t>
+      </w:r>
+      <w:proofErr w:type="spellStart"/>
+      <w:r>
+        <w:t>create</w:t>
+      </w:r>
+      <w:proofErr w:type="spellEnd"/>
+      <w:r>
+        <w:t xml:space="preserve"> a .</w:t>
+      </w:r>
+      <w:proofErr w:type="spellStart"/>
+      <w:r>
+        <w:t>json</w:t>
+      </w:r>
+      <w:proofErr w:type="spellEnd"/>
+      <w:r>
+        <w:t xml:space="preserve"> file. </w:t>
+      </w:r>
+      <w:proofErr w:type="spellStart"/>
+      <w:r>
+        <w:t>You</w:t>
+      </w:r>
+      <w:proofErr w:type="spellEnd"/>
+      <w:r>
+        <w:t xml:space="preserve"> have </w:t>
+      </w:r>
+      <w:proofErr w:type="spellStart"/>
+      <w:r>
+        <w:t>to</w:t>
+      </w:r>
+      <w:proofErr w:type="spellEnd"/>
+      <w:r>
+        <w:t xml:space="preserve"> </w:t>
+      </w:r>
+      <w:proofErr w:type="spellStart"/>
+      <w:r>
+        <w:t>place</w:t>
+      </w:r>
+      <w:proofErr w:type="spellEnd"/>
+      <w:r>
+        <w:t xml:space="preserve"> </w:t>
+      </w:r>
+      <w:proofErr w:type="spellStart"/>
+      <w:r>
+        <w:t>t</w:t>
+      </w:r>
+      <w:r>
+        <w:t>his</w:t>
+      </w:r>
+      <w:proofErr w:type="spellEnd"/>
+      <w:r>
+        <w:t xml:space="preserve"> file in </w:t>
+      </w:r>
+      <w:proofErr w:type="spellStart"/>
+      <w:r>
+        <w:t>the</w:t>
+      </w:r>
+      <w:proofErr w:type="spellEnd"/>
+      <w:r>
+        <w:t xml:space="preserve"> input folder of </w:t>
+      </w:r>
+      <w:proofErr w:type="spellStart"/>
+      <w:r>
+        <w:t>the</w:t>
+      </w:r>
+      <w:proofErr w:type="spellEnd"/>
+      <w:r>
+        <w:t xml:space="preserve"> generator. </w:t>
+      </w:r>
+      <w:proofErr w:type="spellStart"/>
+      <w:r>
+        <w:t>This</w:t>
+      </w:r>
+      <w:proofErr w:type="spellEnd"/>
+      <w:r>
+        <w:t xml:space="preserve"> folder is </w:t>
+      </w:r>
+      <w:proofErr w:type="spellStart"/>
+      <w:r>
+        <w:t>located</w:t>
+      </w:r>
+      <w:proofErr w:type="spellEnd"/>
+      <w:r>
+        <w:t xml:space="preserve"> at </w:t>
+      </w:r>
+      <w:r>
         <w:rPr>
           <w:i/>
           <w:iCs/>
         </w:rPr>
-      </w:pPr>
-      <w:r>
-        <w:rPr>
-          <w:i/>
-          <w:iCs/>
-        </w:rPr>
-        <w:t xml:space="preserve">The </w:t>
-      </w:r>
-      <w:proofErr w:type="spellStart"/>
-      <w:r>
-        <w:rPr>
-          <w:i/>
-          <w:iCs/>
-        </w:rPr>
-        <w:t>generated</w:t>
-      </w:r>
-      <w:proofErr w:type="spellEnd"/>
-      <w:r>
-        <w:rPr>
-          <w:i/>
-          <w:iCs/>
-        </w:rPr>
-        <w:t xml:space="preserve"> .</w:t>
-      </w:r>
-      <w:proofErr w:type="spellStart"/>
-      <w:r>
-        <w:rPr>
-          <w:i/>
-          <w:iCs/>
-        </w:rPr>
-        <w:t>txt</w:t>
-      </w:r>
-      <w:proofErr w:type="spellEnd"/>
-      <w:r>
-        <w:rPr>
-          <w:i/>
-          <w:iCs/>
-        </w:rPr>
-        <w:t xml:space="preserve"> </w:t>
-      </w:r>
-      <w:proofErr w:type="spellStart"/>
-      <w:r>
-        <w:rPr>
-          <w:i/>
-          <w:iCs/>
-        </w:rPr>
+        <w:t>C:/TSB Profile Generator/input</w:t>
+      </w:r>
+      <w:r>
+        <w:t xml:space="preserve">. </w:t>
+      </w:r>
+      <w:proofErr w:type="spellStart"/>
+      <w:r>
+        <w:t>This</w:t>
+      </w:r>
+      <w:proofErr w:type="spellEnd"/>
+      <w:r>
+        <w:t xml:space="preserve"> folder </w:t>
+      </w:r>
+      <w:proofErr w:type="spellStart"/>
+      <w:r>
         <w:t>will</w:t>
       </w:r>
       <w:proofErr w:type="spellEnd"/>
       <w:r>
-        <w:rPr>
-          <w:i/>
-          <w:iCs/>
-        </w:rPr>
-        <w:t xml:space="preserve"> </w:t>
-      </w:r>
-      <w:proofErr w:type="spellStart"/>
-      <w:r>
-        <w:rPr>
-          <w:i/>
-          <w:iCs/>
-        </w:rPr>
+        <w:t xml:space="preserve"> </w:t>
+      </w:r>
+      <w:proofErr w:type="spellStart"/>
+      <w:r>
         <w:t>be</w:t>
       </w:r>
       <w:proofErr w:type="spellEnd"/>
       <w:r>
-        <w:rPr>
-          <w:i/>
-          <w:iCs/>
-        </w:rPr>
-        <w:t xml:space="preserve"> </w:t>
-      </w:r>
-      <w:proofErr w:type="spellStart"/>
-      <w:r>
-        <w:rPr>
-          <w:i/>
-          <w:iCs/>
-        </w:rPr>
-        <w:t>located</w:t>
-      </w:r>
-      <w:proofErr w:type="spellEnd"/>
-      <w:r>
-        <w:rPr>
-          <w:i/>
-          <w:iCs/>
-        </w:rPr>
-        <w:t xml:space="preserve"> in </w:t>
-      </w:r>
-      <w:proofErr w:type="spellStart"/>
-      <w:r>
-        <w:rPr>
-          <w:i/>
-          <w:iCs/>
-        </w:rPr>
+        <w:t xml:space="preserve"> </w:t>
+      </w:r>
+      <w:proofErr w:type="spellStart"/>
+      <w:r>
+        <w:t>created</w:t>
+      </w:r>
+      <w:proofErr w:type="spellEnd"/>
+      <w:r>
+        <w:t xml:space="preserve"> </w:t>
+      </w:r>
+      <w:proofErr w:type="spellStart"/>
+      <w:r>
+        <w:t>when</w:t>
+      </w:r>
+      <w:proofErr w:type="spellEnd"/>
+      <w:r>
+        <w:t xml:space="preserve"> </w:t>
+      </w:r>
+      <w:proofErr w:type="spellStart"/>
+      <w:r>
+        <w:t>you</w:t>
+      </w:r>
+      <w:proofErr w:type="spellEnd"/>
+      <w:r>
+        <w:t xml:space="preserve"> first run </w:t>
+      </w:r>
+      <w:proofErr w:type="spellStart"/>
+      <w:r>
+        <w:t>this</w:t>
+      </w:r>
+      <w:proofErr w:type="spellEnd"/>
+      <w:r>
+        <w:t xml:space="preserve"> </w:t>
+      </w:r>
+      <w:proofErr w:type="spellStart"/>
+      <w:r>
+        <w:t>functionality</w:t>
+      </w:r>
+      <w:proofErr w:type="spellEnd"/>
+      <w:r>
+        <w:t xml:space="preserve">. The program </w:t>
+      </w:r>
+      <w:proofErr w:type="spellStart"/>
+      <w:r>
+        <w:t>will</w:t>
+      </w:r>
+      <w:proofErr w:type="spellEnd"/>
+      <w:r>
+        <w:t xml:space="preserve"> </w:t>
+      </w:r>
+      <w:proofErr w:type="spellStart"/>
+      <w:r>
+        <w:t>ask</w:t>
+      </w:r>
+      <w:proofErr w:type="spellEnd"/>
+      <w:r>
+        <w:t xml:space="preserve"> </w:t>
+      </w:r>
+      <w:proofErr w:type="spellStart"/>
+      <w:r>
+        <w:t>you</w:t>
+      </w:r>
+      <w:proofErr w:type="spellEnd"/>
+      <w:r>
+        <w:t xml:space="preserve"> </w:t>
+      </w:r>
+      <w:proofErr w:type="spellStart"/>
+      <w:r>
+        <w:t>to</w:t>
+      </w:r>
+      <w:proofErr w:type="spellEnd"/>
+      <w:r>
+        <w:t xml:space="preserve"> </w:t>
+      </w:r>
+      <w:proofErr w:type="spellStart"/>
+      <w:r>
+        <w:t>place</w:t>
+      </w:r>
+      <w:proofErr w:type="spellEnd"/>
+      <w:r>
+        <w:t xml:space="preserve"> </w:t>
+      </w:r>
+      <w:proofErr w:type="spellStart"/>
+      <w:r>
+        <w:t>your</w:t>
+      </w:r>
+      <w:proofErr w:type="spellEnd"/>
+      <w:r>
+        <w:t xml:space="preserve"> TSB export </w:t>
+      </w:r>
+      <w:proofErr w:type="spellStart"/>
+      <w:r>
+        <w:t>into</w:t>
+      </w:r>
+      <w:proofErr w:type="spellEnd"/>
+      <w:r>
+        <w:t xml:space="preserve"> </w:t>
+      </w:r>
+      <w:proofErr w:type="spellStart"/>
+      <w:r>
         <w:t>the</w:t>
       </w:r>
       <w:proofErr w:type="spellEnd"/>
       <w:r>
-        <w:rPr>
-          <w:i/>
-          <w:iCs/>
-        </w:rPr>
-        <w:t xml:space="preserve"> C:/TSB Profile Generator/output folder.</w:t>
+        <w:t xml:space="preserve"> folder, </w:t>
+      </w:r>
+      <w:proofErr w:type="spellStart"/>
+      <w:r>
+        <w:t>and</w:t>
+      </w:r>
+      <w:proofErr w:type="spellEnd"/>
+      <w:r>
+        <w:t xml:space="preserve"> </w:t>
+      </w:r>
+      <w:proofErr w:type="spellStart"/>
+      <w:r>
+        <w:t>to</w:t>
+      </w:r>
+      <w:proofErr w:type="spellEnd"/>
+      <w:r>
+        <w:t xml:space="preserve"> </w:t>
+      </w:r>
+      <w:proofErr w:type="spellStart"/>
+      <w:r>
+        <w:t>rerun</w:t>
+      </w:r>
+      <w:proofErr w:type="spellEnd"/>
+      <w:r>
+        <w:t xml:space="preserve"> </w:t>
+      </w:r>
+      <w:proofErr w:type="spellStart"/>
+      <w:r>
+        <w:t>the</w:t>
+      </w:r>
+      <w:proofErr w:type="spellEnd"/>
+      <w:r>
+        <w:t xml:space="preserve"> program </w:t>
+      </w:r>
+      <w:proofErr w:type="spellStart"/>
+      <w:r>
+        <w:t>after</w:t>
+      </w:r>
+      <w:proofErr w:type="spellEnd"/>
+      <w:r>
+        <w:t xml:space="preserve"> </w:t>
+      </w:r>
+      <w:proofErr w:type="spellStart"/>
+      <w:r>
+        <w:t>you’ve</w:t>
+      </w:r>
+      <w:proofErr w:type="spellEnd"/>
+      <w:r>
+        <w:t xml:space="preserve"> </w:t>
+      </w:r>
+      <w:proofErr w:type="spellStart"/>
+      <w:r>
+        <w:t>done</w:t>
+      </w:r>
+      <w:proofErr w:type="spellEnd"/>
+      <w:r>
+        <w:t xml:space="preserve"> </w:t>
+      </w:r>
+      <w:proofErr w:type="spellStart"/>
+      <w:r>
+        <w:t>that</w:t>
+      </w:r>
+      <w:proofErr w:type="spellEnd"/>
+      <w:r>
+        <w:t xml:space="preserve">. </w:t>
       </w:r>
     </w:p>
     <w:p>
@@ -5708,29 +6289,104 @@
       <w:pPr>
         <w:pStyle w:val="Geenafstand0"/>
       </w:pPr>
-      <w:proofErr w:type="spellStart"/>
-      <w:r>
-        <w:t>If</w:t>
-      </w:r>
-      <w:proofErr w:type="spellEnd"/>
-      <w:r>
-        <w:t xml:space="preserve"> </w:t>
-      </w:r>
-      <w:proofErr w:type="spellStart"/>
-      <w:r>
-        <w:t>you</w:t>
-      </w:r>
-      <w:proofErr w:type="spellEnd"/>
-      <w:r>
-        <w:t xml:space="preserve"> </w:t>
-      </w:r>
-      <w:proofErr w:type="spellStart"/>
-      <w:r>
-        <w:t>don’t</w:t>
-      </w:r>
-      <w:proofErr w:type="spellEnd"/>
-      <w:r>
-        <w:t xml:space="preserve"> have a TSB </w:t>
+      <w:r>
+        <w:t>The .</w:t>
+      </w:r>
+      <w:proofErr w:type="spellStart"/>
+      <w:r>
+        <w:t>txt</w:t>
+      </w:r>
+      <w:proofErr w:type="spellEnd"/>
+      <w:r>
+        <w:t xml:space="preserve"> </w:t>
+      </w:r>
+      <w:proofErr w:type="spellStart"/>
+      <w:r>
+        <w:t>that</w:t>
+      </w:r>
+      <w:proofErr w:type="spellEnd"/>
+      <w:r>
+        <w:t xml:space="preserve"> </w:t>
+      </w:r>
+      <w:proofErr w:type="spellStart"/>
+      <w:r>
+        <w:t>gets</w:t>
+      </w:r>
+      <w:proofErr w:type="spellEnd"/>
+      <w:r>
+        <w:t xml:space="preserve"> </w:t>
+      </w:r>
+      <w:proofErr w:type="spellStart"/>
+      <w:r>
+        <w:t>generated</w:t>
+      </w:r>
+      <w:proofErr w:type="spellEnd"/>
+      <w:r>
+        <w:t xml:space="preserve"> </w:t>
+      </w:r>
+      <w:proofErr w:type="spellStart"/>
+      <w:r>
+        <w:t>by</w:t>
+      </w:r>
+      <w:proofErr w:type="spellEnd"/>
+      <w:r>
+        <w:t xml:space="preserve"> </w:t>
+      </w:r>
+      <w:proofErr w:type="spellStart"/>
+      <w:r>
+        <w:t>this</w:t>
+      </w:r>
+      <w:proofErr w:type="spellEnd"/>
+      <w:r>
+        <w:t xml:space="preserve"> </w:t>
+      </w:r>
+      <w:proofErr w:type="spellStart"/>
+      <w:r>
+        <w:t>functionality</w:t>
+      </w:r>
+      <w:proofErr w:type="spellEnd"/>
+      <w:r>
+        <w:t xml:space="preserve"> </w:t>
+      </w:r>
+      <w:proofErr w:type="spellStart"/>
+      <w:r>
+        <w:t>can</w:t>
+      </w:r>
+      <w:proofErr w:type="spellEnd"/>
+      <w:r>
+        <w:t xml:space="preserve"> </w:t>
+      </w:r>
+      <w:proofErr w:type="spellStart"/>
+      <w:r>
+        <w:t>be</w:t>
+      </w:r>
+      <w:proofErr w:type="spellEnd"/>
+      <w:r>
+        <w:t xml:space="preserve"> </w:t>
+      </w:r>
+      <w:proofErr w:type="spellStart"/>
+      <w:r>
+        <w:t>used</w:t>
+      </w:r>
+      <w:proofErr w:type="spellEnd"/>
+      <w:r>
+        <w:t xml:space="preserve"> </w:t>
+      </w:r>
+      <w:proofErr w:type="spellStart"/>
+      <w:r>
+        <w:t>for</w:t>
+      </w:r>
+      <w:proofErr w:type="spellEnd"/>
+      <w:r>
+        <w:t xml:space="preserve"> </w:t>
+      </w:r>
+      <w:proofErr w:type="spellStart"/>
+      <w:r>
+        <w:t>generating</w:t>
+      </w:r>
+      <w:proofErr w:type="spellEnd"/>
+      <w:r>
+        <w:t xml:space="preserve"> TSB </w:t>
       </w:r>
       <w:proofErr w:type="spellStart"/>
       <w:r>
@@ -5738,55 +6394,15 @@
       </w:r>
       <w:proofErr w:type="spellEnd"/>
       <w:r>
-        <w:t xml:space="preserve"> export ready </w:t>
-      </w:r>
-      <w:proofErr w:type="spellStart"/>
-      <w:r>
-        <w:t>to</w:t>
-      </w:r>
-      <w:proofErr w:type="spellEnd"/>
-      <w:r>
-        <w:t xml:space="preserve"> </w:t>
-      </w:r>
-      <w:proofErr w:type="spellStart"/>
-      <w:r>
-        <w:t>use</w:t>
-      </w:r>
-      <w:proofErr w:type="spellEnd"/>
-      <w:r>
-        <w:t xml:space="preserve">, </w:t>
-      </w:r>
-      <w:proofErr w:type="spellStart"/>
-      <w:r>
-        <w:t>that</w:t>
-      </w:r>
-      <w:proofErr w:type="spellEnd"/>
-      <w:r>
-        <w:t xml:space="preserve"> is no </w:t>
-      </w:r>
-      <w:proofErr w:type="spellStart"/>
-      <w:r>
-        <w:t>problem</w:t>
-      </w:r>
-      <w:proofErr w:type="spellEnd"/>
-      <w:r>
-        <w:t xml:space="preserve">! </w:t>
-      </w:r>
-      <w:proofErr w:type="spellStart"/>
-      <w:r>
-        <w:t>You</w:t>
-      </w:r>
-      <w:proofErr w:type="spellEnd"/>
-      <w:r>
-        <w:t xml:space="preserve"> </w:t>
-      </w:r>
-      <w:proofErr w:type="spellStart"/>
-      <w:r>
-        <w:t>can</w:t>
-      </w:r>
-      <w:proofErr w:type="spellEnd"/>
-      <w:r>
-        <w:t xml:space="preserve"> type </w:t>
+        <w:t xml:space="preserve">. The </w:t>
+      </w:r>
+      <w:proofErr w:type="spellStart"/>
+      <w:r>
+        <w:t>generating</w:t>
+      </w:r>
+      <w:proofErr w:type="spellEnd"/>
+      <w:r>
+        <w:t xml:space="preserve"> of </w:t>
       </w:r>
       <w:proofErr w:type="spellStart"/>
       <w:r>
@@ -5794,11 +6410,86 @@
       </w:r>
       <w:proofErr w:type="spellEnd"/>
       <w:r>
-        <w:t xml:space="preserve"> credit card details </w:t>
-      </w:r>
-      <w:proofErr w:type="spellStart"/>
-      <w:r>
-        <w:t>yourself</w:t>
+        <w:t xml:space="preserve"> </w:t>
+      </w:r>
+      <w:proofErr w:type="spellStart"/>
+      <w:r>
+        <w:t>profiles</w:t>
+      </w:r>
+      <w:proofErr w:type="spellEnd"/>
+      <w:r>
+        <w:t xml:space="preserve"> </w:t>
+      </w:r>
+      <w:proofErr w:type="spellStart"/>
+      <w:r>
+        <w:t>and</w:t>
+      </w:r>
+      <w:proofErr w:type="spellEnd"/>
+      <w:r>
+        <w:t xml:space="preserve"> </w:t>
+      </w:r>
+      <w:proofErr w:type="spellStart"/>
+      <w:r>
+        <w:t>the</w:t>
+      </w:r>
+      <w:proofErr w:type="spellEnd"/>
+      <w:r>
+        <w:t xml:space="preserve"> </w:t>
+      </w:r>
+      <w:proofErr w:type="spellStart"/>
+      <w:r>
+        <w:t>jigging</w:t>
+      </w:r>
+      <w:proofErr w:type="spellEnd"/>
+      <w:r>
+        <w:t xml:space="preserve"> of </w:t>
+      </w:r>
+      <w:proofErr w:type="spellStart"/>
+      <w:r>
+        <w:t>the</w:t>
+      </w:r>
+      <w:proofErr w:type="spellEnd"/>
+      <w:r>
+        <w:t xml:space="preserve"> </w:t>
+      </w:r>
+      <w:proofErr w:type="spellStart"/>
+      <w:r>
+        <w:t>address</w:t>
+      </w:r>
+      <w:r>
+        <w:t>es</w:t>
+      </w:r>
+      <w:proofErr w:type="spellEnd"/>
+      <w:r>
+        <w:t xml:space="preserve"> </w:t>
+      </w:r>
+      <w:proofErr w:type="spellStart"/>
+      <w:r>
+        <w:t>will</w:t>
+      </w:r>
+      <w:proofErr w:type="spellEnd"/>
+      <w:r>
+        <w:t xml:space="preserve"> </w:t>
+      </w:r>
+      <w:proofErr w:type="spellStart"/>
+      <w:r>
+        <w:t>be</w:t>
+      </w:r>
+      <w:proofErr w:type="spellEnd"/>
+      <w:r>
+        <w:t xml:space="preserve"> </w:t>
+      </w:r>
+      <w:proofErr w:type="spellStart"/>
+      <w:r>
+        <w:t>explained</w:t>
+      </w:r>
+      <w:proofErr w:type="spellEnd"/>
+      <w:r>
+        <w:t xml:space="preserve"> </w:t>
+      </w:r>
+      <w:proofErr w:type="spellStart"/>
+      <w:r>
+        <w:t>further</w:t>
       </w:r>
       <w:proofErr w:type="spellEnd"/>
       <w:r>
@@ -5810,159 +6501,146 @@
       </w:r>
       <w:proofErr w:type="spellEnd"/>
       <w:r>
-        <w:t xml:space="preserve"> .</w:t>
-      </w:r>
-      <w:proofErr w:type="spellStart"/>
-      <w:r>
-        <w:t>txt</w:t>
-      </w:r>
-      <w:proofErr w:type="spellEnd"/>
-      <w:r>
-        <w:t xml:space="preserve"> input file</w:t>
+        <w:t xml:space="preserve"> next </w:t>
+      </w:r>
+      <w:proofErr w:type="spellStart"/>
+      <w:r>
+        <w:t>chapter</w:t>
+      </w:r>
+      <w:proofErr w:type="spellEnd"/>
+      <w:r>
+        <w:t xml:space="preserve"> of </w:t>
+      </w:r>
+      <w:proofErr w:type="spellStart"/>
+      <w:r>
+        <w:t>this</w:t>
+      </w:r>
+      <w:proofErr w:type="spellEnd"/>
+      <w:r>
+        <w:t xml:space="preserve"> </w:t>
+      </w:r>
+      <w:r>
+        <w:t>guide</w:t>
       </w:r>
       <w:r>
         <w:t>.</w:t>
       </w:r>
-    </w:p>
-    <w:p>
-      <w:pPr>
-        <w:pStyle w:val="Geenafstand0"/>
-        <w:rPr>
-          <w:sz w:val="16"/>
-          <w:szCs w:val="14"/>
-        </w:rPr>
-      </w:pPr>
-    </w:p>
-    <w:p>
-      <w:pPr>
-        <w:pStyle w:val="Kop2"/>
-      </w:pPr>
-      <w:bookmarkStart w:id="3" w:name="_Toc65619685"/>
-      <w:r>
-        <w:t>Credit card details input p</w:t>
-      </w:r>
-      <w:r>
-        <w:t>attern</w:t>
-      </w:r>
-      <w:bookmarkEnd w:id="3"/>
     </w:p>
     <w:p>
       <w:pPr>
         <w:pStyle w:val="Geenafstand0"/>
       </w:pPr>
-      <w:proofErr w:type="spellStart"/>
-      <w:r>
-        <w:t>You</w:t>
-      </w:r>
-      <w:proofErr w:type="spellEnd"/>
-      <w:r>
-        <w:t xml:space="preserve"> </w:t>
-      </w:r>
-      <w:proofErr w:type="spellStart"/>
-      <w:r>
-        <w:t>should</w:t>
-      </w:r>
-      <w:proofErr w:type="spellEnd"/>
-      <w:r>
-        <w:t xml:space="preserve"> </w:t>
-      </w:r>
-      <w:proofErr w:type="spellStart"/>
-      <w:r>
-        <w:t>use</w:t>
-      </w:r>
-      <w:proofErr w:type="spellEnd"/>
-      <w:r>
-        <w:t xml:space="preserve"> </w:t>
-      </w:r>
-      <w:proofErr w:type="spellStart"/>
-      <w:r>
-        <w:t>the</w:t>
-      </w:r>
-      <w:proofErr w:type="spellEnd"/>
-      <w:r>
-        <w:t xml:space="preserve"> </w:t>
-      </w:r>
-      <w:proofErr w:type="spellStart"/>
-      <w:r>
-        <w:t>following</w:t>
-      </w:r>
-      <w:proofErr w:type="spellEnd"/>
-      <w:r>
-        <w:t xml:space="preserve"> </w:t>
-      </w:r>
-      <w:proofErr w:type="spellStart"/>
-      <w:r>
-        <w:t>pattern</w:t>
-      </w:r>
-      <w:proofErr w:type="spellEnd"/>
-      <w:r>
-        <w:t xml:space="preserve"> in </w:t>
-      </w:r>
-      <w:proofErr w:type="spellStart"/>
-      <w:r>
-        <w:t>the</w:t>
-      </w:r>
-      <w:proofErr w:type="spellEnd"/>
-      <w:r>
-        <w:t xml:space="preserve"> .</w:t>
-      </w:r>
-      <w:proofErr w:type="spellStart"/>
-      <w:r>
-        <w:t>txt</w:t>
-      </w:r>
-      <w:proofErr w:type="spellEnd"/>
-      <w:r>
-        <w:t xml:space="preserve"> input file:</w:t>
-      </w:r>
     </w:p>
     <w:p>
       <w:pPr>
         <w:pStyle w:val="Geenafstand0"/>
-      </w:pPr>
-      <w:r>
-        <w:t>&lt; PROFILENAME &gt; ; &lt; PHONE NUMBER&gt;  ; &lt; CC NUMBER &gt; ; &lt; EXPIRY DATE &gt; ; &lt; CVV &gt;</w:t>
-      </w:r>
-    </w:p>
-    <w:p>
-      <w:pPr>
-        <w:pStyle w:val="Geenafstand0"/>
-        <w:rPr>
-          <w:sz w:val="16"/>
-          <w:szCs w:val="14"/>
-        </w:rPr>
-      </w:pPr>
-    </w:p>
-    <w:p>
-      <w:pPr>
-        <w:pStyle w:val="Geenafstand0"/>
         <w:rPr>
           <w:i/>
           <w:iCs/>
         </w:rPr>
       </w:pPr>
-      <w:proofErr w:type="spellStart"/>
       <w:r>
         <w:rPr>
           <w:i/>
           <w:iCs/>
         </w:rPr>
-        <w:t>Example</w:t>
-      </w:r>
-      <w:proofErr w:type="spellEnd"/>
+        <w:t xml:space="preserve">The </w:t>
+      </w:r>
+      <w:proofErr w:type="spellStart"/>
       <w:r>
         <w:rPr>
           <w:i/>
           <w:iCs/>
         </w:rPr>
-        <w:t>:</w:t>
-      </w:r>
-    </w:p>
-    <w:p>
-      <w:pPr>
-        <w:pStyle w:val="Geenafstand0"/>
-      </w:pPr>
-      <w:r>
-        <w:t>REVOLUT 1;+31678654312;0000 0000 0000 0000;11 / 25;053</w:t>
+        <w:t>generated</w:t>
+      </w:r>
+      <w:proofErr w:type="spellEnd"/>
+      <w:r>
+        <w:rPr>
+          <w:i/>
+          <w:iCs/>
+        </w:rPr>
+        <w:t xml:space="preserve"> .</w:t>
+      </w:r>
+      <w:proofErr w:type="spellStart"/>
+      <w:r>
+        <w:rPr>
+          <w:i/>
+          <w:iCs/>
+        </w:rPr>
+        <w:t>txt</w:t>
+      </w:r>
+      <w:proofErr w:type="spellEnd"/>
+      <w:r>
+        <w:rPr>
+          <w:i/>
+          <w:iCs/>
+        </w:rPr>
+        <w:t xml:space="preserve"> </w:t>
+      </w:r>
+      <w:proofErr w:type="spellStart"/>
+      <w:r>
+        <w:rPr>
+          <w:i/>
+          <w:iCs/>
+        </w:rPr>
+        <w:t>will</w:t>
+      </w:r>
+      <w:proofErr w:type="spellEnd"/>
+      <w:r>
+        <w:rPr>
+          <w:i/>
+          <w:iCs/>
+        </w:rPr>
+        <w:t xml:space="preserve"> </w:t>
+      </w:r>
+      <w:proofErr w:type="spellStart"/>
+      <w:r>
+        <w:rPr>
+          <w:i/>
+          <w:iCs/>
+        </w:rPr>
+        <w:t>be</w:t>
+      </w:r>
+      <w:proofErr w:type="spellEnd"/>
+      <w:r>
+        <w:rPr>
+          <w:i/>
+          <w:iCs/>
+        </w:rPr>
+        <w:t xml:space="preserve"> </w:t>
+      </w:r>
+      <w:proofErr w:type="spellStart"/>
+      <w:r>
+        <w:rPr>
+          <w:i/>
+          <w:iCs/>
+        </w:rPr>
+        <w:t>located</w:t>
+      </w:r>
+      <w:proofErr w:type="spellEnd"/>
+      <w:r>
+        <w:rPr>
+          <w:i/>
+          <w:iCs/>
+        </w:rPr>
+        <w:t xml:space="preserve"> in </w:t>
+      </w:r>
+      <w:proofErr w:type="spellStart"/>
+      <w:r>
+        <w:rPr>
+          <w:i/>
+          <w:iCs/>
+        </w:rPr>
+        <w:t>the</w:t>
+      </w:r>
+      <w:proofErr w:type="spellEnd"/>
+      <w:r>
+        <w:rPr>
+          <w:i/>
+          <w:iCs/>
+        </w:rPr>
+        <w:t xml:space="preserve"> C:/TSB Profile Generator/output folder.</w:t>
       </w:r>
     </w:p>
     <w:p>
@@ -5976,6 +6654,272 @@
       </w:pPr>
       <w:proofErr w:type="spellStart"/>
       <w:r>
+        <w:t>If</w:t>
+      </w:r>
+      <w:proofErr w:type="spellEnd"/>
+      <w:r>
+        <w:t xml:space="preserve"> </w:t>
+      </w:r>
+      <w:proofErr w:type="spellStart"/>
+      <w:r>
+        <w:t>you</w:t>
+      </w:r>
+      <w:proofErr w:type="spellEnd"/>
+      <w:r>
+        <w:t xml:space="preserve"> </w:t>
+      </w:r>
+      <w:proofErr w:type="spellStart"/>
+      <w:r>
+        <w:t>don’t</w:t>
+      </w:r>
+      <w:proofErr w:type="spellEnd"/>
+      <w:r>
+        <w:t xml:space="preserve"> have a TSB </w:t>
+      </w:r>
+      <w:proofErr w:type="spellStart"/>
+      <w:r>
+        <w:t>profiles</w:t>
+      </w:r>
+      <w:proofErr w:type="spellEnd"/>
+      <w:r>
+        <w:t xml:space="preserve"> export ready </w:t>
+      </w:r>
+      <w:proofErr w:type="spellStart"/>
+      <w:r>
+        <w:t>to</w:t>
+      </w:r>
+      <w:proofErr w:type="spellEnd"/>
+      <w:r>
+        <w:t xml:space="preserve"> </w:t>
+      </w:r>
+      <w:proofErr w:type="spellStart"/>
+      <w:r>
+        <w:t>use</w:t>
+      </w:r>
+      <w:proofErr w:type="spellEnd"/>
+      <w:r>
+        <w:t xml:space="preserve">, </w:t>
+      </w:r>
+      <w:proofErr w:type="spellStart"/>
+      <w:r>
+        <w:t>that</w:t>
+      </w:r>
+      <w:proofErr w:type="spellEnd"/>
+      <w:r>
+        <w:t xml:space="preserve"> is no </w:t>
+      </w:r>
+      <w:proofErr w:type="spellStart"/>
+      <w:r>
+        <w:t>problem</w:t>
+      </w:r>
+      <w:proofErr w:type="spellEnd"/>
+      <w:r>
+        <w:t xml:space="preserve">! </w:t>
+      </w:r>
+      <w:proofErr w:type="spellStart"/>
+      <w:r>
+        <w:t>You</w:t>
+      </w:r>
+      <w:proofErr w:type="spellEnd"/>
+      <w:r>
+        <w:t xml:space="preserve"> </w:t>
+      </w:r>
+      <w:proofErr w:type="spellStart"/>
+      <w:r>
+        <w:t>can</w:t>
+      </w:r>
+      <w:proofErr w:type="spellEnd"/>
+      <w:r>
+        <w:t xml:space="preserve"> type </w:t>
+      </w:r>
+      <w:proofErr w:type="spellStart"/>
+      <w:r>
+        <w:t>the</w:t>
+      </w:r>
+      <w:proofErr w:type="spellEnd"/>
+      <w:r>
+        <w:t xml:space="preserve"> credit card details </w:t>
+      </w:r>
+      <w:proofErr w:type="spellStart"/>
+      <w:r>
+        <w:t>yourself</w:t>
+      </w:r>
+      <w:proofErr w:type="spellEnd"/>
+      <w:r>
+        <w:t xml:space="preserve"> in </w:t>
+      </w:r>
+      <w:proofErr w:type="spellStart"/>
+      <w:r>
+        <w:t>the</w:t>
+      </w:r>
+      <w:proofErr w:type="spellEnd"/>
+      <w:r>
+        <w:t xml:space="preserve"> .</w:t>
+      </w:r>
+      <w:proofErr w:type="spellStart"/>
+      <w:r>
+        <w:t>txt</w:t>
+      </w:r>
+      <w:proofErr w:type="spellEnd"/>
+      <w:r>
+        <w:t xml:space="preserve"> input file</w:t>
+      </w:r>
+      <w:r>
+        <w:t>.</w:t>
+      </w:r>
+    </w:p>
+    <w:p>
+      <w:pPr>
+        <w:pStyle w:val="Geenafstand0"/>
+        <w:rPr>
+          <w:sz w:val="16"/>
+          <w:szCs w:val="14"/>
+        </w:rPr>
+      </w:pPr>
+    </w:p>
+    <w:p>
+      <w:pPr>
+        <w:pStyle w:val="Kop2"/>
+      </w:pPr>
+      <w:bookmarkStart w:id="3" w:name="_Toc66042778"/>
+      <w:r>
+        <w:t>Credit card details input p</w:t>
+      </w:r>
+      <w:r>
+        <w:t>attern</w:t>
+      </w:r>
+      <w:bookmarkEnd w:id="3"/>
+    </w:p>
+    <w:p>
+      <w:pPr>
+        <w:pStyle w:val="Geenafstand0"/>
+      </w:pPr>
+      <w:proofErr w:type="spellStart"/>
+      <w:r>
+        <w:t>You</w:t>
+      </w:r>
+      <w:proofErr w:type="spellEnd"/>
+      <w:r>
+        <w:t xml:space="preserve"> </w:t>
+      </w:r>
+      <w:proofErr w:type="spellStart"/>
+      <w:r>
+        <w:t>should</w:t>
+      </w:r>
+      <w:proofErr w:type="spellEnd"/>
+      <w:r>
+        <w:t xml:space="preserve"> </w:t>
+      </w:r>
+      <w:proofErr w:type="spellStart"/>
+      <w:r>
+        <w:t>use</w:t>
+      </w:r>
+      <w:proofErr w:type="spellEnd"/>
+      <w:r>
+        <w:t xml:space="preserve"> </w:t>
+      </w:r>
+      <w:proofErr w:type="spellStart"/>
+      <w:r>
+        <w:t>the</w:t>
+      </w:r>
+      <w:proofErr w:type="spellEnd"/>
+      <w:r>
+        <w:t xml:space="preserve"> </w:t>
+      </w:r>
+      <w:proofErr w:type="spellStart"/>
+      <w:r>
+        <w:t>following</w:t>
+      </w:r>
+      <w:proofErr w:type="spellEnd"/>
+      <w:r>
+        <w:t xml:space="preserve"> </w:t>
+      </w:r>
+      <w:proofErr w:type="spellStart"/>
+      <w:r>
+        <w:t>pattern</w:t>
+      </w:r>
+      <w:proofErr w:type="spellEnd"/>
+      <w:r>
+        <w:t xml:space="preserve"> in </w:t>
+      </w:r>
+      <w:proofErr w:type="spellStart"/>
+      <w:r>
+        <w:t>the</w:t>
+      </w:r>
+      <w:proofErr w:type="spellEnd"/>
+      <w:r>
+        <w:t xml:space="preserve"> .</w:t>
+      </w:r>
+      <w:proofErr w:type="spellStart"/>
+      <w:r>
+        <w:t>txt</w:t>
+      </w:r>
+      <w:proofErr w:type="spellEnd"/>
+      <w:r>
+        <w:t xml:space="preserve"> input file:</w:t>
+      </w:r>
+    </w:p>
+    <w:p>
+      <w:pPr>
+        <w:pStyle w:val="Geenafstand0"/>
+      </w:pPr>
+      <w:r>
+        <w:t>&lt; PROFILENAME &gt; ; &lt; PHONE NUMBER&gt;  ; &lt; CC NUMBER &gt; ; &lt; EXPIRY DATE &gt; ; &lt; CVV &gt;</w:t>
+      </w:r>
+    </w:p>
+    <w:p>
+      <w:pPr>
+        <w:pStyle w:val="Geenafstand0"/>
+        <w:rPr>
+          <w:sz w:val="16"/>
+          <w:szCs w:val="14"/>
+        </w:rPr>
+      </w:pPr>
+    </w:p>
+    <w:p>
+      <w:pPr>
+        <w:pStyle w:val="Geenafstand0"/>
+        <w:rPr>
+          <w:i/>
+          <w:iCs/>
+        </w:rPr>
+      </w:pPr>
+      <w:proofErr w:type="spellStart"/>
+      <w:r>
+        <w:rPr>
+          <w:i/>
+          <w:iCs/>
+        </w:rPr>
+        <w:t>Example</w:t>
+      </w:r>
+      <w:proofErr w:type="spellEnd"/>
+      <w:r>
+        <w:rPr>
+          <w:i/>
+          <w:iCs/>
+        </w:rPr>
+        <w:t>:</w:t>
+      </w:r>
+    </w:p>
+    <w:p>
+      <w:pPr>
+        <w:pStyle w:val="Geenafstand0"/>
+      </w:pPr>
+      <w:r>
+        <w:t>REVOLUT 1;+31678654312;0000 0000 0000 0000;11 / 25;053</w:t>
+      </w:r>
+    </w:p>
+    <w:p>
+      <w:pPr>
+        <w:pStyle w:val="Geenafstand0"/>
+      </w:pPr>
+    </w:p>
+    <w:p>
+      <w:pPr>
+        <w:pStyle w:val="Geenafstand0"/>
+      </w:pPr>
+      <w:proofErr w:type="spellStart"/>
+      <w:r>
         <w:t>Dont</w:t>
       </w:r>
       <w:proofErr w:type="spellEnd"/>
@@ -6083,7 +7027,7 @@
       <w:pPr>
         <w:pStyle w:val="Kop2"/>
       </w:pPr>
-      <w:bookmarkStart w:id="4" w:name="_Toc65619686"/>
+      <w:bookmarkStart w:id="4" w:name="_Toc66042779"/>
       <w:r>
         <w:t>Profile sorting</w:t>
       </w:r>
@@ -6562,7 +7506,7 @@
       <w:pPr>
         <w:pStyle w:val="Kop1"/>
       </w:pPr>
-      <w:bookmarkStart w:id="5" w:name="_Toc65619687"/>
+      <w:bookmarkStart w:id="5" w:name="_Toc66042780"/>
       <w:r>
         <w:lastRenderedPageBreak/>
         <w:t>Generate profiles</w:t>
@@ -7177,7 +8121,7 @@
       <w:pPr>
         <w:pStyle w:val="Kop2"/>
       </w:pPr>
-      <w:bookmarkStart w:id="6" w:name="_Toc65619688"/>
+      <w:bookmarkStart w:id="6" w:name="_Toc66042781"/>
       <w:r>
         <w:lastRenderedPageBreak/>
         <w:t>Jigging settings</w:t>
@@ -9944,7 +10888,7 @@
       <w:pPr>
         <w:pStyle w:val="Kop2"/>
       </w:pPr>
-      <w:bookmarkStart w:id="7" w:name="_Toc65619689"/>
+      <w:bookmarkStart w:id="7" w:name="_Toc66042782"/>
       <w:r>
         <w:lastRenderedPageBreak/>
         <w:t>Address 1</w:t>
@@ -12321,7 +13265,7 @@
       <w:pPr>
         <w:pStyle w:val="Kop2"/>
       </w:pPr>
-      <w:bookmarkStart w:id="8" w:name="_Toc65619690"/>
+      <w:bookmarkStart w:id="8" w:name="_Toc66042783"/>
       <w:r>
         <w:lastRenderedPageBreak/>
         <w:t>Address details and jigging</w:t>
@@ -14933,7 +15877,7 @@
       <w:pPr>
         <w:pStyle w:val="Kop1"/>
       </w:pPr>
-      <w:bookmarkStart w:id="9" w:name="_Toc65619691"/>
+      <w:bookmarkStart w:id="9" w:name="_Toc66042784"/>
       <w:r>
         <w:lastRenderedPageBreak/>
         <w:t xml:space="preserve">Example </w:t>
@@ -15152,7 +16096,7 @@
       <w:pPr>
         <w:pStyle w:val="Kop2"/>
       </w:pPr>
-      <w:bookmarkStart w:id="10" w:name="_Toc65619692"/>
+      <w:bookmarkStart w:id="10" w:name="_Toc66042785"/>
       <w:r>
         <w:t>Example input</w:t>
       </w:r>
@@ -16732,7 +17676,7 @@
       <w:pPr>
         <w:pStyle w:val="Kop2"/>
       </w:pPr>
-      <w:bookmarkStart w:id="11" w:name="_Toc65619693"/>
+      <w:bookmarkStart w:id="11" w:name="_Toc66042786"/>
       <w:r>
         <w:lastRenderedPageBreak/>
         <w:t>Example output</w:t>
@@ -22286,8 +23230,8 @@
       </w:pPr>
     </w:p>
     <w:sectPr>
-      <w:headerReference w:type="even" r:id="rId11"/>
-      <w:footerReference w:type="default" r:id="rId12"/>
+      <w:headerReference w:type="even" r:id="rId12"/>
+      <w:footerReference w:type="default" r:id="rId13"/>
       <w:pgSz w:w="11906" w:h="16838"/>
       <w:pgMar w:top="1417" w:right="1417" w:bottom="1417" w:left="1417" w:header="708" w:footer="708" w:gutter="0"/>
       <w:cols w:space="708"/>

</xml_diff>